<commit_message>
[node image}: Tweaks for XenServer.
</commit_message>
<xml_diff>
--- a/Doc/Ubuntu-18.04 XenServer Template.docx
+++ b/Doc/Ubuntu-18.04 XenServer Template.docx
@@ -664,21 +664,11 @@
         <w:rPr>
           <w:b/>
           <w:color w:val="FF0000"/>
-          <w:highlight w:val="yellow"/>
-        </w:rPr>
-        <w:t xml:space="preserve"> </w:t>
-      </w:r>
-      <w:r>
-        <w:rPr>
-          <w:b/>
-          <w:color w:val="FF0000"/>
-          <w:highlight w:val="yellow"/>
-        </w:rPr>
-        <w:t>(this is important)</w:t>
-      </w:r>
-      <w:r>
-        <w:t xml:space="preserve"> </w:t>
-      </w:r>
+        </w:rPr>
+        <w:t xml:space="preserve"> </w:t>
+      </w:r>
+      <w:bookmarkStart w:id="0" w:name="_GoBack"/>
+      <w:bookmarkEnd w:id="0"/>
       <w:r>
         <w:t>and</w:t>
       </w:r>
@@ -723,7 +713,14 @@
           <w:b/>
           <w:color w:val="C45911" w:themeColor="accent2" w:themeShade="BF"/>
         </w:rPr>
-        <w:t>ubuntu-18.04-base</w:t>
+        <w:t>ubuntu-18.04-</w:t>
+      </w:r>
+      <w:r>
+        <w:rPr>
+          <w:b/>
+          <w:color w:val="C45911" w:themeColor="accent2" w:themeShade="BF"/>
+        </w:rPr>
+        <w:t>neon</w:t>
       </w:r>
     </w:p>
     <w:p>
@@ -1457,8 +1454,6 @@
         </w:rPr>
         <w:t xml:space="preserve"> address</w:t>
       </w:r>
-      <w:bookmarkStart w:id="0" w:name="_GoBack"/>
-      <w:bookmarkEnd w:id="0"/>
       <w:r>
         <w:rPr>
           <w:b/>
@@ -2605,7 +2600,14 @@
           <w:b/>
           <w:color w:val="C45911" w:themeColor="accent2" w:themeShade="BF"/>
         </w:rPr>
-        <w:t>-18.04-base</w:t>
+        <w:t>-18.04-</w:t>
+      </w:r>
+      <w:r>
+        <w:rPr>
+          <w:b/>
+          <w:color w:val="C45911" w:themeColor="accent2" w:themeShade="BF"/>
+        </w:rPr>
+        <w:t>neon</w:t>
       </w:r>
       <w:r>
         <w:rPr>
@@ -2642,7 +2644,14 @@
           <w:b/>
           <w:color w:val="C45911" w:themeColor="accent2" w:themeShade="BF"/>
         </w:rPr>
-        <w:t>ubuntu-18.04-base</w:t>
+        <w:t>ubuntu-18.04-</w:t>
+      </w:r>
+      <w:r>
+        <w:rPr>
+          <w:b/>
+          <w:color w:val="C45911" w:themeColor="accent2" w:themeShade="BF"/>
+        </w:rPr>
+        <w:t>neon</w:t>
       </w:r>
       <w:r>
         <w:t>.</w:t>
@@ -2687,7 +2696,14 @@
           <w:b/>
           <w:color w:val="C45911" w:themeColor="accent2" w:themeShade="BF"/>
         </w:rPr>
-        <w:t>ubuntu-18.04-base</w:t>
+        <w:t>ubuntu-18.04-</w:t>
+      </w:r>
+      <w:r>
+        <w:rPr>
+          <w:b/>
+          <w:color w:val="C45911" w:themeColor="accent2" w:themeShade="BF"/>
+        </w:rPr>
+        <w:t>neon</w:t>
       </w:r>
       <w:r>
         <w:t xml:space="preserve"> from the </w:t>
@@ -2718,7 +2734,14 @@
           <w:b/>
           <w:color w:val="C45911" w:themeColor="accent2" w:themeShade="BF"/>
         </w:rPr>
-        <w:t>ubuntu-18.04-base</w:t>
+        <w:t>ubuntu-18.04-</w:t>
+      </w:r>
+      <w:r>
+        <w:rPr>
+          <w:b/>
+          <w:color w:val="C45911" w:themeColor="accent2" w:themeShade="BF"/>
+        </w:rPr>
+        <w:t>neon</w:t>
       </w:r>
       <w:r>
         <w:t xml:space="preserve"> </w:t>
@@ -3387,7 +3410,7 @@
           <w:b/>
           <w:color w:val="C45911" w:themeColor="accent2" w:themeShade="BF"/>
         </w:rPr>
-        <w:t>base</w:t>
+        <w:t>neon</w:t>
       </w:r>
       <w:r>
         <w:rPr>
@@ -3403,11 +3426,227 @@
           <w:b/>
           <w:color w:val="C45911" w:themeColor="accent2" w:themeShade="BF"/>
         </w:rPr>
-        <w:t>x-</w:t>
+        <w:t>temp-neon</w:t>
+      </w:r>
+      <w:r>
+        <w:t>.</w:t>
+      </w:r>
+      <w:r>
+        <w:br/>
+      </w:r>
+      <w:r>
+        <w:br/>
+        <w:t xml:space="preserve">* </w:t>
+      </w:r>
+      <w:r>
+        <w:t xml:space="preserve">Create a VM </w:t>
+      </w:r>
+      <w:r>
+        <w:t xml:space="preserve">named </w:t>
+      </w:r>
+      <w:r>
+        <w:rPr>
+          <w:b/>
+          <w:color w:val="C45911" w:themeColor="accent2" w:themeShade="BF"/>
+        </w:rPr>
+        <w:t>xenserver</w:t>
+      </w:r>
+      <w:r>
+        <w:rPr>
+          <w:b/>
+          <w:color w:val="C45911" w:themeColor="accent2" w:themeShade="BF"/>
+        </w:rPr>
+        <w:t>-</w:t>
+      </w:r>
+      <w:r>
+        <w:rPr>
+          <w:b/>
+          <w:color w:val="C45911" w:themeColor="accent2" w:themeShade="BF"/>
+        </w:rPr>
+        <w:t>ubuntu-1</w:t>
+      </w:r>
+      <w:r>
+        <w:rPr>
+          <w:b/>
+          <w:color w:val="C45911" w:themeColor="accent2" w:themeShade="BF"/>
+        </w:rPr>
+        <w:t>8</w:t>
+      </w:r>
+      <w:r>
+        <w:rPr>
+          <w:b/>
+          <w:color w:val="C45911" w:themeColor="accent2" w:themeShade="BF"/>
+        </w:rPr>
+        <w:t>.04</w:t>
+      </w:r>
+      <w:r>
+        <w:rPr>
+          <w:b/>
+          <w:color w:val="C45911" w:themeColor="accent2" w:themeShade="BF"/>
+        </w:rPr>
+        <w:t>-</w:t>
+      </w:r>
+      <w:r>
+        <w:rPr>
+          <w:b/>
+          <w:color w:val="C45911" w:themeColor="accent2" w:themeShade="BF"/>
+        </w:rPr>
+        <w:t>neon</w:t>
+      </w:r>
+      <w:r>
+        <w:t xml:space="preserve"> </w:t>
+      </w:r>
+      <w:r>
+        <w:t xml:space="preserve">from the </w:t>
+      </w:r>
+      <w:r>
+        <w:rPr>
+          <w:b/>
+          <w:color w:val="C45911" w:themeColor="accent2" w:themeShade="BF"/>
+        </w:rPr>
+        <w:t>temp-neon</w:t>
+      </w:r>
+      <w:r>
+        <w:t xml:space="preserve"> template and run these commands to upgrade it: </w:t>
+      </w:r>
+      <w:r>
+        <w:br/>
+      </w:r>
+      <w:r>
+        <w:br/>
+      </w:r>
+      <w:r>
+        <w:rPr>
+          <w:rFonts w:ascii="Courier New" w:hAnsi="Courier New" w:cs="Courier New"/>
+          <w:color w:val="538135" w:themeColor="accent6" w:themeShade="BF"/>
+          <w:sz w:val="18"/>
+          <w:szCs w:val="18"/>
+        </w:rPr>
+        <w:t>apt-get update</w:t>
+      </w:r>
+      <w:r>
+        <w:rPr>
+          <w:rFonts w:ascii="Courier New" w:hAnsi="Courier New" w:cs="Courier New"/>
+          <w:color w:val="538135" w:themeColor="accent6" w:themeShade="BF"/>
+          <w:sz w:val="18"/>
+          <w:szCs w:val="18"/>
+        </w:rPr>
+        <w:br/>
+        <w:t xml:space="preserve">apt-get </w:t>
       </w:r>
       <w:proofErr w:type="spellStart"/>
       <w:r>
         <w:rPr>
+          <w:rFonts w:ascii="Courier New" w:hAnsi="Courier New" w:cs="Courier New"/>
+          <w:color w:val="538135" w:themeColor="accent6" w:themeShade="BF"/>
+          <w:sz w:val="18"/>
+          <w:szCs w:val="18"/>
+        </w:rPr>
+        <w:t>dist</w:t>
+      </w:r>
+      <w:proofErr w:type="spellEnd"/>
+      <w:r>
+        <w:rPr>
+          <w:rFonts w:ascii="Courier New" w:hAnsi="Courier New" w:cs="Courier New"/>
+          <w:color w:val="538135" w:themeColor="accent6" w:themeShade="BF"/>
+          <w:sz w:val="18"/>
+          <w:szCs w:val="18"/>
+        </w:rPr>
+        <w:t>-upgrade -</w:t>
+      </w:r>
+      <w:proofErr w:type="spellStart"/>
+      <w:r>
+        <w:rPr>
+          <w:rFonts w:ascii="Courier New" w:hAnsi="Courier New" w:cs="Courier New"/>
+          <w:color w:val="538135" w:themeColor="accent6" w:themeShade="BF"/>
+          <w:sz w:val="18"/>
+          <w:szCs w:val="18"/>
+        </w:rPr>
+        <w:t>yq</w:t>
+      </w:r>
+      <w:proofErr w:type="spellEnd"/>
+      <w:r>
+        <w:rPr>
+          <w:rFonts w:ascii="Courier New" w:hAnsi="Courier New" w:cs="Courier New"/>
+          <w:color w:val="538135" w:themeColor="accent6" w:themeShade="BF"/>
+          <w:sz w:val="18"/>
+          <w:szCs w:val="18"/>
+        </w:rPr>
+        <w:br/>
+        <w:t>rm -rf /var/lib/</w:t>
+      </w:r>
+      <w:proofErr w:type="spellStart"/>
+      <w:r>
+        <w:rPr>
+          <w:rFonts w:ascii="Courier New" w:hAnsi="Courier New" w:cs="Courier New"/>
+          <w:color w:val="538135" w:themeColor="accent6" w:themeShade="BF"/>
+          <w:sz w:val="18"/>
+          <w:szCs w:val="18"/>
+        </w:rPr>
+        <w:t>dhcp</w:t>
+      </w:r>
+      <w:proofErr w:type="spellEnd"/>
+      <w:r>
+        <w:rPr>
+          <w:rFonts w:ascii="Courier New" w:hAnsi="Courier New" w:cs="Courier New"/>
+          <w:color w:val="538135" w:themeColor="accent6" w:themeShade="BF"/>
+          <w:sz w:val="18"/>
+          <w:szCs w:val="18"/>
+        </w:rPr>
+        <w:t>/*</w:t>
+      </w:r>
+      <w:r>
+        <w:rPr>
+          <w:rFonts w:ascii="Courier New" w:hAnsi="Courier New" w:cs="Courier New"/>
+          <w:color w:val="538135" w:themeColor="accent6" w:themeShade="BF"/>
+          <w:sz w:val="18"/>
+          <w:szCs w:val="18"/>
+        </w:rPr>
+        <w:br/>
+        <w:t>shutdown -h now</w:t>
+      </w:r>
+      <w:r>
+        <w:br/>
+      </w:r>
+      <w:r>
+        <w:br/>
+        <w:t>* Convert the VM into a Xen Template</w:t>
+      </w:r>
+      <w:r>
+        <w:t xml:space="preserve"> and download</w:t>
+      </w:r>
+      <w:r>
+        <w:t>/upload it to S3</w:t>
+      </w:r>
+      <w:r>
+        <w:t xml:space="preserve"> as described </w:t>
+      </w:r>
+      <w:r>
+        <w:t xml:space="preserve">further </w:t>
+      </w:r>
+      <w:r>
+        <w:t>below.</w:t>
+      </w:r>
+      <w:r>
+        <w:br/>
+      </w:r>
+      <w:r>
+        <w:br/>
+        <w:t xml:space="preserve">* Delete </w:t>
+      </w:r>
+      <w:r>
+        <w:t>the</w:t>
+      </w:r>
+      <w:r>
+        <w:rPr>
+          <w:b/>
+          <w:color w:val="C45911" w:themeColor="accent2" w:themeShade="BF"/>
+        </w:rPr>
+        <w:t xml:space="preserve"> </w:t>
+      </w:r>
+      <w:proofErr w:type="spellStart"/>
+      <w:r>
+        <w:rPr>
           <w:b/>
           <w:color w:val="C45911" w:themeColor="accent2" w:themeShade="BF"/>
         </w:rPr>
@@ -3426,23 +3665,55 @@
           <w:b/>
           <w:color w:val="C45911" w:themeColor="accent2" w:themeShade="BF"/>
         </w:rPr>
-        <w:t>base</w:t>
-      </w:r>
-      <w:r>
-        <w:t>.</w:t>
-      </w:r>
-      <w:r>
-        <w:br/>
-      </w:r>
-      <w:r>
-        <w:br/>
-        <w:t xml:space="preserve">* </w:t>
-      </w:r>
-      <w:r>
-        <w:t xml:space="preserve">Create a VM </w:t>
-      </w:r>
-      <w:r>
-        <w:t xml:space="preserve">named </w:t>
+        <w:t>neon</w:t>
+      </w:r>
+      <w:r>
+        <w:rPr>
+          <w:color w:val="C45911" w:themeColor="accent2" w:themeShade="BF"/>
+        </w:rPr>
+        <w:t xml:space="preserve"> </w:t>
+      </w:r>
+      <w:r>
+        <w:t xml:space="preserve">VM and then </w:t>
+      </w:r>
+      <w:r>
+        <w:rPr>
+          <w:b/>
+          <w:color w:val="C45911" w:themeColor="accent2" w:themeShade="BF"/>
+        </w:rPr>
+        <w:t>rename x-</w:t>
+      </w:r>
+      <w:proofErr w:type="spellStart"/>
+      <w:r>
+        <w:rPr>
+          <w:b/>
+          <w:color w:val="C45911" w:themeColor="accent2" w:themeShade="BF"/>
+        </w:rPr>
+        <w:t>kube</w:t>
+      </w:r>
+      <w:proofErr w:type="spellEnd"/>
+      <w:r>
+        <w:rPr>
+          <w:b/>
+          <w:color w:val="C45911" w:themeColor="accent2" w:themeShade="BF"/>
+        </w:rPr>
+        <w:t>-</w:t>
+      </w:r>
+      <w:r>
+        <w:rPr>
+          <w:b/>
+          <w:color w:val="C45911" w:themeColor="accent2" w:themeShade="BF"/>
+        </w:rPr>
+        <w:t>neon</w:t>
+      </w:r>
+      <w:r>
+        <w:rPr>
+          <w:color w:val="C45911" w:themeColor="accent2" w:themeShade="BF"/>
+        </w:rPr>
+        <w:t xml:space="preserve"> </w:t>
+      </w:r>
+      <w:r>
+        <w:t xml:space="preserve">back to </w:t>
       </w:r>
       <w:r>
         <w:rPr>
@@ -3477,293 +3748,6 @@
           <w:b/>
           <w:color w:val="C45911" w:themeColor="accent2" w:themeShade="BF"/>
         </w:rPr>
-        <w:t>.04</w:t>
-      </w:r>
-      <w:r>
-        <w:rPr>
-          <w:b/>
-          <w:color w:val="C45911" w:themeColor="accent2" w:themeShade="BF"/>
-        </w:rPr>
-        <w:t>-</w:t>
-      </w:r>
-      <w:r>
-        <w:rPr>
-          <w:b/>
-          <w:color w:val="C45911" w:themeColor="accent2" w:themeShade="BF"/>
-        </w:rPr>
-        <w:t>base</w:t>
-      </w:r>
-      <w:r>
-        <w:t xml:space="preserve"> </w:t>
-      </w:r>
-      <w:r>
-        <w:t xml:space="preserve">from the </w:t>
-      </w:r>
-      <w:r>
-        <w:rPr>
-          <w:b/>
-          <w:color w:val="C45911" w:themeColor="accent2" w:themeShade="BF"/>
-        </w:rPr>
-        <w:t>x-</w:t>
-      </w:r>
-      <w:proofErr w:type="spellStart"/>
-      <w:r>
-        <w:rPr>
-          <w:b/>
-          <w:color w:val="C45911" w:themeColor="accent2" w:themeShade="BF"/>
-        </w:rPr>
-        <w:t>kube</w:t>
-      </w:r>
-      <w:proofErr w:type="spellEnd"/>
-      <w:r>
-        <w:rPr>
-          <w:b/>
-          <w:color w:val="C45911" w:themeColor="accent2" w:themeShade="BF"/>
-        </w:rPr>
-        <w:t>-</w:t>
-      </w:r>
-      <w:r>
-        <w:rPr>
-          <w:b/>
-          <w:color w:val="C45911" w:themeColor="accent2" w:themeShade="BF"/>
-        </w:rPr>
-        <w:t>base</w:t>
-      </w:r>
-      <w:r>
-        <w:t xml:space="preserve"> template and run these commands to upgrade it: </w:t>
-      </w:r>
-      <w:r>
-        <w:br/>
-      </w:r>
-      <w:r>
-        <w:br/>
-      </w:r>
-      <w:r>
-        <w:rPr>
-          <w:rFonts w:ascii="Courier New" w:hAnsi="Courier New" w:cs="Courier New"/>
-          <w:color w:val="538135" w:themeColor="accent6" w:themeShade="BF"/>
-          <w:sz w:val="18"/>
-          <w:szCs w:val="18"/>
-        </w:rPr>
-        <w:t>apt-get update</w:t>
-      </w:r>
-      <w:r>
-        <w:rPr>
-          <w:rFonts w:ascii="Courier New" w:hAnsi="Courier New" w:cs="Courier New"/>
-          <w:color w:val="538135" w:themeColor="accent6" w:themeShade="BF"/>
-          <w:sz w:val="18"/>
-          <w:szCs w:val="18"/>
-        </w:rPr>
-        <w:br/>
-        <w:t xml:space="preserve">apt-get </w:t>
-      </w:r>
-      <w:proofErr w:type="spellStart"/>
-      <w:r>
-        <w:rPr>
-          <w:rFonts w:ascii="Courier New" w:hAnsi="Courier New" w:cs="Courier New"/>
-          <w:color w:val="538135" w:themeColor="accent6" w:themeShade="BF"/>
-          <w:sz w:val="18"/>
-          <w:szCs w:val="18"/>
-        </w:rPr>
-        <w:t>dist</w:t>
-      </w:r>
-      <w:proofErr w:type="spellEnd"/>
-      <w:r>
-        <w:rPr>
-          <w:rFonts w:ascii="Courier New" w:hAnsi="Courier New" w:cs="Courier New"/>
-          <w:color w:val="538135" w:themeColor="accent6" w:themeShade="BF"/>
-          <w:sz w:val="18"/>
-          <w:szCs w:val="18"/>
-        </w:rPr>
-        <w:t>-upgrade -</w:t>
-      </w:r>
-      <w:proofErr w:type="spellStart"/>
-      <w:r>
-        <w:rPr>
-          <w:rFonts w:ascii="Courier New" w:hAnsi="Courier New" w:cs="Courier New"/>
-          <w:color w:val="538135" w:themeColor="accent6" w:themeShade="BF"/>
-          <w:sz w:val="18"/>
-          <w:szCs w:val="18"/>
-        </w:rPr>
-        <w:t>yq</w:t>
-      </w:r>
-      <w:proofErr w:type="spellEnd"/>
-      <w:r>
-        <w:rPr>
-          <w:rFonts w:ascii="Courier New" w:hAnsi="Courier New" w:cs="Courier New"/>
-          <w:color w:val="538135" w:themeColor="accent6" w:themeShade="BF"/>
-          <w:sz w:val="18"/>
-          <w:szCs w:val="18"/>
-        </w:rPr>
-        <w:br/>
-        <w:t>rm -rf /var/lib/</w:t>
-      </w:r>
-      <w:proofErr w:type="spellStart"/>
-      <w:r>
-        <w:rPr>
-          <w:rFonts w:ascii="Courier New" w:hAnsi="Courier New" w:cs="Courier New"/>
-          <w:color w:val="538135" w:themeColor="accent6" w:themeShade="BF"/>
-          <w:sz w:val="18"/>
-          <w:szCs w:val="18"/>
-        </w:rPr>
-        <w:t>dhcp</w:t>
-      </w:r>
-      <w:proofErr w:type="spellEnd"/>
-      <w:r>
-        <w:rPr>
-          <w:rFonts w:ascii="Courier New" w:hAnsi="Courier New" w:cs="Courier New"/>
-          <w:color w:val="538135" w:themeColor="accent6" w:themeShade="BF"/>
-          <w:sz w:val="18"/>
-          <w:szCs w:val="18"/>
-        </w:rPr>
-        <w:t>/*</w:t>
-      </w:r>
-      <w:r>
-        <w:rPr>
-          <w:rFonts w:ascii="Courier New" w:hAnsi="Courier New" w:cs="Courier New"/>
-          <w:color w:val="538135" w:themeColor="accent6" w:themeShade="BF"/>
-          <w:sz w:val="18"/>
-          <w:szCs w:val="18"/>
-        </w:rPr>
-        <w:br/>
-        <w:t>shutdown -h now</w:t>
-      </w:r>
-      <w:r>
-        <w:br/>
-      </w:r>
-      <w:r>
-        <w:br/>
-        <w:t>* Convert the VM into a Xen Template</w:t>
-      </w:r>
-      <w:r>
-        <w:t xml:space="preserve"> and download</w:t>
-      </w:r>
-      <w:r>
-        <w:t>/upload it to S3</w:t>
-      </w:r>
-      <w:r>
-        <w:t xml:space="preserve"> as described </w:t>
-      </w:r>
-      <w:r>
-        <w:t xml:space="preserve">further </w:t>
-      </w:r>
-      <w:r>
-        <w:t>below.</w:t>
-      </w:r>
-      <w:r>
-        <w:br/>
-      </w:r>
-      <w:r>
-        <w:br/>
-        <w:t xml:space="preserve">* Delete </w:t>
-      </w:r>
-      <w:r>
-        <w:t>the</w:t>
-      </w:r>
-      <w:r>
-        <w:rPr>
-          <w:b/>
-          <w:color w:val="C45911" w:themeColor="accent2" w:themeShade="BF"/>
-        </w:rPr>
-        <w:t xml:space="preserve"> </w:t>
-      </w:r>
-      <w:proofErr w:type="spellStart"/>
-      <w:r>
-        <w:rPr>
-          <w:b/>
-          <w:color w:val="C45911" w:themeColor="accent2" w:themeShade="BF"/>
-        </w:rPr>
-        <w:t>kube</w:t>
-      </w:r>
-      <w:proofErr w:type="spellEnd"/>
-      <w:r>
-        <w:rPr>
-          <w:b/>
-          <w:color w:val="C45911" w:themeColor="accent2" w:themeShade="BF"/>
-        </w:rPr>
-        <w:t>-</w:t>
-      </w:r>
-      <w:r>
-        <w:rPr>
-          <w:b/>
-          <w:color w:val="C45911" w:themeColor="accent2" w:themeShade="BF"/>
-        </w:rPr>
-        <w:t>base</w:t>
-      </w:r>
-      <w:r>
-        <w:rPr>
-          <w:color w:val="C45911" w:themeColor="accent2" w:themeShade="BF"/>
-        </w:rPr>
-        <w:t xml:space="preserve"> </w:t>
-      </w:r>
-      <w:r>
-        <w:t xml:space="preserve">VM and then </w:t>
-      </w:r>
-      <w:r>
-        <w:rPr>
-          <w:b/>
-          <w:color w:val="C45911" w:themeColor="accent2" w:themeShade="BF"/>
-        </w:rPr>
-        <w:t>rename x-</w:t>
-      </w:r>
-      <w:proofErr w:type="spellStart"/>
-      <w:r>
-        <w:rPr>
-          <w:b/>
-          <w:color w:val="C45911" w:themeColor="accent2" w:themeShade="BF"/>
-        </w:rPr>
-        <w:t>kube</w:t>
-      </w:r>
-      <w:proofErr w:type="spellEnd"/>
-      <w:r>
-        <w:rPr>
-          <w:b/>
-          <w:color w:val="C45911" w:themeColor="accent2" w:themeShade="BF"/>
-        </w:rPr>
-        <w:t>-base</w:t>
-      </w:r>
-      <w:r>
-        <w:rPr>
-          <w:color w:val="C45911" w:themeColor="accent2" w:themeShade="BF"/>
-        </w:rPr>
-        <w:t xml:space="preserve"> </w:t>
-      </w:r>
-      <w:r>
-        <w:t xml:space="preserve">back to </w:t>
-      </w:r>
-      <w:r>
-        <w:rPr>
-          <w:b/>
-          <w:color w:val="C45911" w:themeColor="accent2" w:themeShade="BF"/>
-        </w:rPr>
-        <w:t>xenserver</w:t>
-      </w:r>
-      <w:r>
-        <w:rPr>
-          <w:b/>
-          <w:color w:val="C45911" w:themeColor="accent2" w:themeShade="BF"/>
-        </w:rPr>
-        <w:t>-</w:t>
-      </w:r>
-      <w:r>
-        <w:rPr>
-          <w:b/>
-          <w:color w:val="C45911" w:themeColor="accent2" w:themeShade="BF"/>
-        </w:rPr>
-        <w:t>ubuntu-1</w:t>
-      </w:r>
-      <w:r>
-        <w:rPr>
-          <w:b/>
-          <w:color w:val="C45911" w:themeColor="accent2" w:themeShade="BF"/>
-        </w:rPr>
-        <w:t>8</w:t>
-      </w:r>
-      <w:r>
-        <w:rPr>
-          <w:b/>
-          <w:color w:val="C45911" w:themeColor="accent2" w:themeShade="BF"/>
-        </w:rPr>
         <w:t>.04-</w:t>
       </w:r>
       <w:r>
@@ -3771,7 +3755,7 @@
           <w:b/>
           <w:color w:val="C45911" w:themeColor="accent2" w:themeShade="BF"/>
         </w:rPr>
-        <w:t>base</w:t>
+        <w:t>neon</w:t>
       </w:r>
       <w:r>
         <w:t>.</w:t>
@@ -3851,7 +3835,7 @@
           <w:b/>
           <w:color w:val="C45911" w:themeColor="accent2" w:themeShade="BF"/>
         </w:rPr>
-        <w:t>base</w:t>
+        <w:t>neon</w:t>
       </w:r>
       <w:r>
         <w:rPr>
@@ -6061,6 +6045,7 @@
   <w:style w:type="character" w:default="1" w:styleId="DefaultParagraphFont">
     <w:name w:val="Default Paragraph Font"/>
     <w:uiPriority w:val="1"/>
+    <w:semiHidden/>
     <w:unhideWhenUsed/>
   </w:style>
   <w:style w:type="table" w:default="1" w:styleId="TableNormal">

</xml_diff>

<commit_message>
#851: VMs should autostart by default on XenServer
</commit_message>
<xml_diff>
--- a/Doc/Ubuntu-18.04 XenServer Template.docx
+++ b/Doc/Ubuntu-18.04 XenServer Template.docx
@@ -1,6 +1,6 @@
 
 <file path=word/document.xml><?xml version="1.0" encoding="utf-8"?>
-<w:document xmlns:wpc="http://schemas.microsoft.com/office/word/2010/wordprocessingCanvas" xmlns:cx="http://schemas.microsoft.com/office/drawing/2014/chartex" xmlns:cx1="http://schemas.microsoft.com/office/drawing/2015/9/8/chartex" xmlns:cx2="http://schemas.microsoft.com/office/drawing/2015/10/21/chartex" xmlns:cx3="http://schemas.microsoft.com/office/drawing/2016/5/9/chartex" xmlns:cx4="http://schemas.microsoft.com/office/drawing/2016/5/10/chartex" xmlns:cx5="http://schemas.microsoft.com/office/drawing/2016/5/11/chartex" xmlns:cx6="http://schemas.microsoft.com/office/drawing/2016/5/12/chartex" xmlns:cx7="http://schemas.microsoft.com/office/drawing/2016/5/13/chartex" xmlns:cx8="http://schemas.microsoft.com/office/drawing/2016/5/14/chartex" xmlns:mc="http://schemas.openxmlformats.org/markup-compatibility/2006" xmlns:aink="http://schemas.microsoft.com/office/drawing/2016/ink" xmlns:am3d="http://schemas.microsoft.com/office/drawing/2017/model3d" xmlns:o="urn:schemas-microsoft-com:office:office" xmlns:r="http://schemas.openxmlformats.org/officeDocument/2006/relationships" xmlns:m="http://schemas.openxmlformats.org/officeDocument/2006/math" xmlns:v="urn:schemas-microsoft-com:vml" xmlns:wp14="http://schemas.microsoft.com/office/word/2010/wordprocessingDrawing" xmlns:wp="http://schemas.openxmlformats.org/drawingml/2006/wordprocessingDrawing" xmlns:w10="urn:schemas-microsoft-com:office:word" xmlns:w="http://schemas.openxmlformats.org/wordprocessingml/2006/main" xmlns:w14="http://schemas.microsoft.com/office/word/2010/wordml" xmlns:w15="http://schemas.microsoft.com/office/word/2012/wordml" xmlns:w16cid="http://schemas.microsoft.com/office/word/2016/wordml/cid" xmlns:w16se="http://schemas.microsoft.com/office/word/2015/wordml/symex" xmlns:wpg="http://schemas.microsoft.com/office/word/2010/wordprocessingGroup" xmlns:wpi="http://schemas.microsoft.com/office/word/2010/wordprocessingInk" xmlns:wne="http://schemas.microsoft.com/office/word/2006/wordml" xmlns:wps="http://schemas.microsoft.com/office/word/2010/wordprocessingShape" mc:Ignorable="w14 w15 w16se w16cid wp14">
+<w:document xmlns:wpc="http://schemas.microsoft.com/office/word/2010/wordprocessingCanvas" xmlns:cx="http://schemas.microsoft.com/office/drawing/2014/chartex" xmlns:cx1="http://schemas.microsoft.com/office/drawing/2015/9/8/chartex" xmlns:cx2="http://schemas.microsoft.com/office/drawing/2015/10/21/chartex" xmlns:cx3="http://schemas.microsoft.com/office/drawing/2016/5/9/chartex" xmlns:cx4="http://schemas.microsoft.com/office/drawing/2016/5/10/chartex" xmlns:cx5="http://schemas.microsoft.com/office/drawing/2016/5/11/chartex" xmlns:cx6="http://schemas.microsoft.com/office/drawing/2016/5/12/chartex" xmlns:cx7="http://schemas.microsoft.com/office/drawing/2016/5/13/chartex" xmlns:cx8="http://schemas.microsoft.com/office/drawing/2016/5/14/chartex" xmlns:mc="http://schemas.openxmlformats.org/markup-compatibility/2006" xmlns:aink="http://schemas.microsoft.com/office/drawing/2016/ink" xmlns:am3d="http://schemas.microsoft.com/office/drawing/2017/model3d" xmlns:o="urn:schemas-microsoft-com:office:office" xmlns:r="http://schemas.openxmlformats.org/officeDocument/2006/relationships" xmlns:m="http://schemas.openxmlformats.org/officeDocument/2006/math" xmlns:v="urn:schemas-microsoft-com:vml" xmlns:wp14="http://schemas.microsoft.com/office/word/2010/wordprocessingDrawing" xmlns:wp="http://schemas.openxmlformats.org/drawingml/2006/wordprocessingDrawing" xmlns:w10="urn:schemas-microsoft-com:office:word" xmlns:w="http://schemas.openxmlformats.org/wordprocessingml/2006/main" xmlns:w14="http://schemas.microsoft.com/office/word/2010/wordml" xmlns:w15="http://schemas.microsoft.com/office/word/2012/wordml" xmlns:w16cex="http://schemas.microsoft.com/office/word/2018/wordml/cex" xmlns:w16cid="http://schemas.microsoft.com/office/word/2016/wordml/cid" xmlns:w16="http://schemas.microsoft.com/office/word/2018/wordml" xmlns:w16se="http://schemas.microsoft.com/office/word/2015/wordml/symex" xmlns:wpg="http://schemas.microsoft.com/office/word/2010/wordprocessingGroup" xmlns:wpi="http://schemas.microsoft.com/office/word/2010/wordprocessingInk" xmlns:wne="http://schemas.microsoft.com/office/word/2006/wordml" xmlns:wps="http://schemas.microsoft.com/office/word/2010/wordprocessingShape" mc:Ignorable="w14 w15 w16se w16cid w16 w16cex wp14">
   <w:body>
     <w:p>
       <w:pPr>
@@ -624,18 +624,31 @@
         <w:rPr>
           <w:b/>
           <w:bCs/>
-          <w:color w:val="C45911" w:themeColor="accent2" w:themeShade="BF"/>
+          <w:color w:val="FF0000"/>
+          <w:highlight w:val="yellow"/>
         </w:rPr>
         <w:t>XCP-ng v7.5.0</w:t>
       </w:r>
       <w:r>
-        <w:t xml:space="preserve"> server, new versions</w:t>
+        <w:rPr>
+          <w:color w:val="FF0000"/>
+        </w:rPr>
+        <w:t xml:space="preserve"> </w:t>
+      </w:r>
+      <w:r>
+        <w:t>server, new</w:t>
+      </w:r>
+      <w:r>
+        <w:t>er</w:t>
+      </w:r>
+      <w:r>
+        <w:t xml:space="preserve"> versions</w:t>
       </w:r>
       <w:r>
         <w:t xml:space="preserve"> (like v8.1.0)</w:t>
       </w:r>
       <w:r>
-        <w:t xml:space="preserve"> generate VM templates that are not compatible with older servers_</w:t>
+        <w:t xml:space="preserve"> generate VM templates that are not compatible with older servers</w:t>
       </w:r>
       <w:r>
         <w:t>:</w:t>
@@ -5438,7 +5451,7 @@
 </file>
 
 <file path=word/numbering.xml><?xml version="1.0" encoding="utf-8"?>
-<w:numbering xmlns:wpc="http://schemas.microsoft.com/office/word/2010/wordprocessingCanvas" xmlns:cx="http://schemas.microsoft.com/office/drawing/2014/chartex" xmlns:cx1="http://schemas.microsoft.com/office/drawing/2015/9/8/chartex" xmlns:cx2="http://schemas.microsoft.com/office/drawing/2015/10/21/chartex" xmlns:cx3="http://schemas.microsoft.com/office/drawing/2016/5/9/chartex" xmlns:cx4="http://schemas.microsoft.com/office/drawing/2016/5/10/chartex" xmlns:cx5="http://schemas.microsoft.com/office/drawing/2016/5/11/chartex" xmlns:cx6="http://schemas.microsoft.com/office/drawing/2016/5/12/chartex" xmlns:cx7="http://schemas.microsoft.com/office/drawing/2016/5/13/chartex" xmlns:cx8="http://schemas.microsoft.com/office/drawing/2016/5/14/chartex" xmlns:mc="http://schemas.openxmlformats.org/markup-compatibility/2006" xmlns:aink="http://schemas.microsoft.com/office/drawing/2016/ink" xmlns:am3d="http://schemas.microsoft.com/office/drawing/2017/model3d" xmlns:o="urn:schemas-microsoft-com:office:office" xmlns:r="http://schemas.openxmlformats.org/officeDocument/2006/relationships" xmlns:m="http://schemas.openxmlformats.org/officeDocument/2006/math" xmlns:v="urn:schemas-microsoft-com:vml" xmlns:wp14="http://schemas.microsoft.com/office/word/2010/wordprocessingDrawing" xmlns:wp="http://schemas.openxmlformats.org/drawingml/2006/wordprocessingDrawing" xmlns:w10="urn:schemas-microsoft-com:office:word" xmlns:w="http://schemas.openxmlformats.org/wordprocessingml/2006/main" xmlns:w14="http://schemas.microsoft.com/office/word/2010/wordml" xmlns:w15="http://schemas.microsoft.com/office/word/2012/wordml" xmlns:w16cid="http://schemas.microsoft.com/office/word/2016/wordml/cid" xmlns:w16se="http://schemas.microsoft.com/office/word/2015/wordml/symex" xmlns:wpg="http://schemas.microsoft.com/office/word/2010/wordprocessingGroup" xmlns:wpi="http://schemas.microsoft.com/office/word/2010/wordprocessingInk" xmlns:wne="http://schemas.microsoft.com/office/word/2006/wordml" xmlns:wps="http://schemas.microsoft.com/office/word/2010/wordprocessingShape" mc:Ignorable="w14 w15 w16se w16cid wp14">
+<w:numbering xmlns:wpc="http://schemas.microsoft.com/office/word/2010/wordprocessingCanvas" xmlns:cx="http://schemas.microsoft.com/office/drawing/2014/chartex" xmlns:cx1="http://schemas.microsoft.com/office/drawing/2015/9/8/chartex" xmlns:cx2="http://schemas.microsoft.com/office/drawing/2015/10/21/chartex" xmlns:cx3="http://schemas.microsoft.com/office/drawing/2016/5/9/chartex" xmlns:cx4="http://schemas.microsoft.com/office/drawing/2016/5/10/chartex" xmlns:cx5="http://schemas.microsoft.com/office/drawing/2016/5/11/chartex" xmlns:cx6="http://schemas.microsoft.com/office/drawing/2016/5/12/chartex" xmlns:cx7="http://schemas.microsoft.com/office/drawing/2016/5/13/chartex" xmlns:cx8="http://schemas.microsoft.com/office/drawing/2016/5/14/chartex" xmlns:mc="http://schemas.openxmlformats.org/markup-compatibility/2006" xmlns:aink="http://schemas.microsoft.com/office/drawing/2016/ink" xmlns:am3d="http://schemas.microsoft.com/office/drawing/2017/model3d" xmlns:o="urn:schemas-microsoft-com:office:office" xmlns:r="http://schemas.openxmlformats.org/officeDocument/2006/relationships" xmlns:m="http://schemas.openxmlformats.org/officeDocument/2006/math" xmlns:v="urn:schemas-microsoft-com:vml" xmlns:wp14="http://schemas.microsoft.com/office/word/2010/wordprocessingDrawing" xmlns:wp="http://schemas.openxmlformats.org/drawingml/2006/wordprocessingDrawing" xmlns:w10="urn:schemas-microsoft-com:office:word" xmlns:w="http://schemas.openxmlformats.org/wordprocessingml/2006/main" xmlns:w14="http://schemas.microsoft.com/office/word/2010/wordml" xmlns:w15="http://schemas.microsoft.com/office/word/2012/wordml" xmlns:w16cex="http://schemas.microsoft.com/office/word/2018/wordml/cex" xmlns:w16cid="http://schemas.microsoft.com/office/word/2016/wordml/cid" xmlns:w16="http://schemas.microsoft.com/office/word/2018/wordml" xmlns:w16se="http://schemas.microsoft.com/office/word/2015/wordml/symex" xmlns:wpg="http://schemas.microsoft.com/office/word/2010/wordprocessingGroup" xmlns:wpi="http://schemas.microsoft.com/office/word/2010/wordprocessingInk" xmlns:wne="http://schemas.microsoft.com/office/word/2006/wordml" xmlns:wps="http://schemas.microsoft.com/office/word/2010/wordprocessingShape" mc:Ignorable="w14 w15 w16se w16cid w16 w16cex wp14">
   <w:abstractNum w:abstractNumId="0" w15:restartNumberingAfterBreak="0">
     <w:nsid w:val="0CB356BE"/>
     <w:multiLevelType w:val="hybridMultilevel"/>
@@ -5799,7 +5812,7 @@
 </file>
 
 <file path=word/styles.xml><?xml version="1.0" encoding="utf-8"?>
-<w:styles xmlns:mc="http://schemas.openxmlformats.org/markup-compatibility/2006" xmlns:r="http://schemas.openxmlformats.org/officeDocument/2006/relationships" xmlns:w="http://schemas.openxmlformats.org/wordprocessingml/2006/main" xmlns:w14="http://schemas.microsoft.com/office/word/2010/wordml" xmlns:w15="http://schemas.microsoft.com/office/word/2012/wordml" xmlns:w16cid="http://schemas.microsoft.com/office/word/2016/wordml/cid" xmlns:w16se="http://schemas.microsoft.com/office/word/2015/wordml/symex" mc:Ignorable="w14 w15 w16se w16cid">
+<w:styles xmlns:mc="http://schemas.openxmlformats.org/markup-compatibility/2006" xmlns:r="http://schemas.openxmlformats.org/officeDocument/2006/relationships" xmlns:w="http://schemas.openxmlformats.org/wordprocessingml/2006/main" xmlns:w14="http://schemas.microsoft.com/office/word/2010/wordml" xmlns:w15="http://schemas.microsoft.com/office/word/2012/wordml" xmlns:w16cex="http://schemas.microsoft.com/office/word/2018/wordml/cex" xmlns:w16cid="http://schemas.microsoft.com/office/word/2016/wordml/cid" xmlns:w16="http://schemas.microsoft.com/office/word/2018/wordml" xmlns:w16se="http://schemas.microsoft.com/office/word/2015/wordml/symex" mc:Ignorable="w14 w15 w16se w16cid w16 w16cex">
   <w:docDefaults>
     <w:rPrDefault>
       <w:rPr>

</xml_diff>

<commit_message>
#839: XenServer prepare guest-tools automation and other tweaks
</commit_message>
<xml_diff>
--- a/Doc/Ubuntu-18.04 XenServer Template.docx
+++ b/Doc/Ubuntu-18.04 XenServer Template.docx
@@ -732,6 +732,7 @@
       <w:r>
         <w:t xml:space="preserve">Name the VM: </w:t>
       </w:r>
+      <w:proofErr w:type="spellStart"/>
       <w:r>
         <w:rPr>
           <w:b/>
@@ -739,6 +740,7 @@
         </w:rPr>
         <w:t>xenserver</w:t>
       </w:r>
+      <w:proofErr w:type="spellEnd"/>
       <w:r>
         <w:rPr>
           <w:b/>
@@ -751,7 +753,7 @@
           <w:b/>
           <w:color w:val="C45911" w:themeColor="accent2" w:themeShade="BF"/>
         </w:rPr>
-        <w:t>ubuntu-18.04-</w:t>
+        <w:t>ubuntu-</w:t>
       </w:r>
       <w:r>
         <w:rPr>
@@ -908,8 +910,22 @@
         </w:numPr>
       </w:pPr>
       <w:r>
+        <w:rPr>
+          <w:b/>
+          <w:bCs/>
+          <w:color w:val="C45911" w:themeColor="accent2" w:themeShade="BF"/>
+        </w:rPr>
         <w:lastRenderedPageBreak/>
-        <w:t>Wait for the VM to be created in the left panel, select it, and then click</w:t>
+        <w:t>Wait for the VM to be created in</w:t>
+      </w:r>
+      <w:r>
+        <w:rPr>
+          <w:color w:val="C45911" w:themeColor="accent2" w:themeShade="BF"/>
+        </w:rPr>
+        <w:t xml:space="preserve"> </w:t>
+      </w:r>
+      <w:r>
+        <w:t>the left panel, select it, and then click</w:t>
       </w:r>
       <w:r>
         <w:t xml:space="preserve"> the </w:t>
@@ -1413,6 +1429,7 @@
           <w:numId w:val="1"/>
         </w:numPr>
       </w:pPr>
+      <w:bookmarkStart w:id="1" w:name="_Hlk43369195"/>
       <w:r>
         <w:rPr>
           <w:b/>
@@ -1491,6 +1508,8 @@
           <w:numId w:val="1"/>
         </w:numPr>
       </w:pPr>
+      <w:bookmarkStart w:id="2" w:name="_Hlk43369212"/>
+      <w:bookmarkEnd w:id="1"/>
       <w:r>
         <w:t xml:space="preserve">Press ENTER to </w:t>
       </w:r>
@@ -1502,6 +1521,7 @@
         <w:t>Reboot</w:t>
       </w:r>
     </w:p>
+    <w:bookmarkEnd w:id="2"/>
     <w:p>
       <w:pPr>
         <w:pStyle w:val="ListParagraph"/>
@@ -1745,9 +1765,8 @@
           <w:sz w:val="18"/>
           <w:szCs w:val="18"/>
         </w:rPr>
-        <w:t>neon prepare node-template --</w:t>
-      </w:r>
-      <w:proofErr w:type="spellStart"/>
+        <w:t xml:space="preserve">neon prepare node-template </w:t>
+      </w:r>
       <w:r>
         <w:rPr>
           <w:rFonts w:ascii="Courier New" w:hAnsi="Courier New" w:cs="Courier New"/>
@@ -1755,9 +1774,9 @@
           <w:sz w:val="18"/>
           <w:szCs w:val="18"/>
         </w:rPr>
-        <w:t>xenserver</w:t>
-      </w:r>
-      <w:proofErr w:type="spellEnd"/>
+        <w:t>–</w:t>
+      </w:r>
+      <w:proofErr w:type="spellStart"/>
       <w:r>
         <w:rPr>
           <w:rFonts w:ascii="Courier New" w:hAnsi="Courier New" w:cs="Courier New"/>
@@ -1765,8 +1784,9 @@
           <w:sz w:val="18"/>
           <w:szCs w:val="18"/>
         </w:rPr>
-        <w:t xml:space="preserve"> </w:t>
-      </w:r>
+        <w:t>xenserver</w:t>
+      </w:r>
+      <w:proofErr w:type="spellEnd"/>
       <w:r>
         <w:rPr>
           <w:rFonts w:ascii="Courier New" w:hAnsi="Courier New" w:cs="Courier New"/>
@@ -1774,154 +1794,7 @@
           <w:sz w:val="18"/>
           <w:szCs w:val="18"/>
         </w:rPr>
-        <w:t>IPADDRESS</w:t>
-      </w:r>
-      <w:r>
-        <w:br/>
-      </w:r>
-    </w:p>
-    <w:p>
-      <w:pPr>
-        <w:pStyle w:val="ListParagraph"/>
-        <w:numPr>
-          <w:ilvl w:val="0"/>
-          <w:numId w:val="1"/>
-        </w:numPr>
-      </w:pPr>
-      <w:r>
-        <w:t xml:space="preserve">Install the </w:t>
-      </w:r>
-      <w:r>
-        <w:rPr>
-          <w:b/>
-          <w:color w:val="C45911" w:themeColor="accent2" w:themeShade="BF"/>
-        </w:rPr>
-        <w:t>XenServer/XCP-ng tools</w:t>
-      </w:r>
-      <w:r>
-        <w:t>:</w:t>
-      </w:r>
-      <w:r>
-        <w:br/>
-      </w:r>
-    </w:p>
-    <w:p>
-      <w:pPr>
-        <w:pStyle w:val="ListParagraph"/>
-        <w:numPr>
-          <w:ilvl w:val="1"/>
-          <w:numId w:val="1"/>
-        </w:numPr>
-      </w:pPr>
-      <w:r>
-        <w:rPr>
-          <w:b/>
-          <w:color w:val="C45911" w:themeColor="accent2" w:themeShade="BF"/>
-        </w:rPr>
-        <w:t>r</w:t>
-      </w:r>
-      <w:r>
-        <w:rPr>
-          <w:b/>
-          <w:color w:val="C45911" w:themeColor="accent2" w:themeShade="BF"/>
-        </w:rPr>
-        <w:t>ight-click</w:t>
-      </w:r>
-      <w:r>
-        <w:rPr>
-          <w:color w:val="C45911" w:themeColor="accent2" w:themeShade="BF"/>
-        </w:rPr>
-        <w:t xml:space="preserve"> </w:t>
-      </w:r>
-      <w:r>
-        <w:t xml:space="preserve">on the VM in XenCenter and click </w:t>
-      </w:r>
-      <w:r>
-        <w:rPr>
-          <w:b/>
-          <w:color w:val="C45911" w:themeColor="accent2" w:themeShade="BF"/>
-        </w:rPr>
-        <w:t>Install XenServer Tools</w:t>
-      </w:r>
-      <w:r>
-        <w:t>.  You may need to wait a minute or two for the menu item to show up.</w:t>
-      </w:r>
-      <w:r>
-        <w:br/>
-      </w:r>
-    </w:p>
-    <w:p>
-      <w:pPr>
-        <w:pStyle w:val="ListParagraph"/>
-        <w:numPr>
-          <w:ilvl w:val="1"/>
-          <w:numId w:val="1"/>
-        </w:numPr>
-      </w:pPr>
-      <w:r>
-        <w:rPr>
-          <w:b/>
-          <w:color w:val="C45911" w:themeColor="accent2" w:themeShade="BF"/>
-        </w:rPr>
-        <w:t>SSH into the VM</w:t>
-      </w:r>
-      <w:r>
-        <w:rPr>
-          <w:bCs/>
-          <w:color w:val="C45911" w:themeColor="accent2" w:themeShade="BF"/>
-        </w:rPr>
-        <w:t xml:space="preserve"> </w:t>
-      </w:r>
-      <w:r>
-        <w:rPr>
-          <w:bCs/>
-        </w:rPr>
-        <w:t>and login.</w:t>
-      </w:r>
-      <w:r>
-        <w:br/>
-      </w:r>
-    </w:p>
-    <w:p>
-      <w:pPr>
-        <w:pStyle w:val="ListParagraph"/>
-        <w:keepLines/>
-        <w:numPr>
-          <w:ilvl w:val="1"/>
-          <w:numId w:val="1"/>
-        </w:numPr>
-      </w:pPr>
-      <w:r>
-        <w:rPr>
-          <w:b/>
-          <w:color w:val="C45911" w:themeColor="accent2" w:themeShade="BF"/>
-        </w:rPr>
-        <w:lastRenderedPageBreak/>
-        <w:t>mount</w:t>
-      </w:r>
-      <w:r>
-        <w:rPr>
-          <w:color w:val="C45911" w:themeColor="accent2" w:themeShade="BF"/>
-        </w:rPr>
-        <w:t xml:space="preserve"> </w:t>
-      </w:r>
-      <w:r>
-        <w:t xml:space="preserve">the tools </w:t>
-      </w:r>
-      <w:r>
-        <w:t xml:space="preserve">virtual </w:t>
-      </w:r>
-      <w:r>
-        <w:t>DVD drive</w:t>
-      </w:r>
-      <w:r>
-        <w:t>, install the tools</w:t>
-      </w:r>
-      <w:r>
-        <w:t>:</w:t>
-      </w:r>
-      <w:r>
-        <w:br/>
+        <w:t xml:space="preserve"> \</w:t>
       </w:r>
       <w:r>
         <w:rPr>
@@ -1931,6 +1804,7 @@
           <w:szCs w:val="18"/>
         </w:rPr>
         <w:br/>
+        <w:t xml:space="preserve">    --host-address=HOST-ADDRESS \</w:t>
       </w:r>
       <w:r>
         <w:rPr>
@@ -1939,9 +1813,9 @@
           <w:sz w:val="18"/>
           <w:szCs w:val="18"/>
         </w:rPr>
-        <w:t>mount /dev/</w:t>
-      </w:r>
-      <w:proofErr w:type="spellStart"/>
+        <w:br/>
+        <w:t xml:space="preserve">    --host-password=PASSWORD \</w:t>
+      </w:r>
       <w:r>
         <w:rPr>
           <w:rFonts w:ascii="Courier New" w:hAnsi="Courier New" w:cs="Courier New"/>
@@ -1949,9 +1823,219 @@
           <w:sz w:val="18"/>
           <w:szCs w:val="18"/>
         </w:rPr>
-        <w:t>dvd</w:t>
-      </w:r>
-      <w:proofErr w:type="spellEnd"/>
+        <w:br/>
+        <w:t xml:space="preserve">    VM-ADDRESS</w:t>
+      </w:r>
+      <w:r>
+        <w:br/>
+      </w:r>
+    </w:p>
+    <w:p>
+      <w:pPr>
+        <w:pStyle w:val="ListParagraph"/>
+        <w:numPr>
+          <w:ilvl w:val="0"/>
+          <w:numId w:val="1"/>
+        </w:numPr>
+      </w:pPr>
+      <w:r>
+        <w:t>Create the</w:t>
+      </w:r>
+      <w:r>
+        <w:t xml:space="preserve"> </w:t>
+      </w:r>
+      <w:r>
+        <w:rPr>
+          <w:b/>
+          <w:color w:val="C45911" w:themeColor="accent2" w:themeShade="BF"/>
+        </w:rPr>
+        <w:t>XVA template</w:t>
+      </w:r>
+      <w:r>
+        <w:t>:</w:t>
+      </w:r>
+      <w:r>
+        <w:br/>
+      </w:r>
+    </w:p>
+    <w:p>
+      <w:pPr>
+        <w:pStyle w:val="ListParagraph"/>
+        <w:numPr>
+          <w:ilvl w:val="1"/>
+          <w:numId w:val="1"/>
+        </w:numPr>
+      </w:pPr>
+      <w:r>
+        <w:t xml:space="preserve">Right-click the VM and </w:t>
+      </w:r>
+      <w:r>
+        <w:rPr>
+          <w:b/>
+          <w:color w:val="C45911" w:themeColor="accent2" w:themeShade="BF"/>
+        </w:rPr>
+        <w:t>Convert to Template</w:t>
+      </w:r>
+      <w:r>
+        <w:t>.</w:t>
+      </w:r>
+      <w:r>
+        <w:br/>
+      </w:r>
+    </w:p>
+    <w:p>
+      <w:pPr>
+        <w:pStyle w:val="ListParagraph"/>
+        <w:numPr>
+          <w:ilvl w:val="1"/>
+          <w:numId w:val="1"/>
+        </w:numPr>
+      </w:pPr>
+      <w:r>
+        <w:t xml:space="preserve">Right-click on the template and select </w:t>
+      </w:r>
+      <w:r>
+        <w:rPr>
+          <w:b/>
+          <w:color w:val="C45911" w:themeColor="accent2" w:themeShade="BF"/>
+        </w:rPr>
+        <w:t>Export</w:t>
+      </w:r>
+      <w:r>
+        <w:rPr>
+          <w:b/>
+          <w:color w:val="C45911" w:themeColor="accent2" w:themeShade="BF"/>
+        </w:rPr>
+        <w:t xml:space="preserve"> to file</w:t>
+      </w:r>
+      <w:r>
+        <w:rPr>
+          <w:b/>
+          <w:color w:val="C45911" w:themeColor="accent2" w:themeShade="BF"/>
+        </w:rPr>
+        <w:t>…</w:t>
+      </w:r>
+      <w:r>
+        <w:t xml:space="preserve">  Save the file </w:t>
+      </w:r>
+      <w:r>
+        <w:t xml:space="preserve">to your workstation </w:t>
+      </w:r>
+      <w:r>
+        <w:t xml:space="preserve">as </w:t>
+      </w:r>
+      <w:r>
+        <w:rPr>
+          <w:b/>
+          <w:color w:val="C45911" w:themeColor="accent2" w:themeShade="BF"/>
+        </w:rPr>
+        <w:t>xenserver</w:t>
+      </w:r>
+      <w:r>
+        <w:rPr>
+          <w:b/>
+          <w:color w:val="C45911" w:themeColor="accent2" w:themeShade="BF"/>
+        </w:rPr>
+        <w:t>-</w:t>
+      </w:r>
+      <w:r>
+        <w:rPr>
+          <w:b/>
+          <w:color w:val="C45911" w:themeColor="accent2" w:themeShade="BF"/>
+        </w:rPr>
+        <w:t>ubuntu-1</w:t>
+      </w:r>
+      <w:r>
+        <w:rPr>
+          <w:b/>
+          <w:color w:val="C45911" w:themeColor="accent2" w:themeShade="BF"/>
+        </w:rPr>
+        <w:t>8.</w:t>
+      </w:r>
+      <w:r>
+        <w:rPr>
+          <w:b/>
+          <w:color w:val="C45911" w:themeColor="accent2" w:themeShade="BF"/>
+        </w:rPr>
+        <w:t>04.</w:t>
+      </w:r>
+      <w:proofErr w:type="gramStart"/>
+      <w:r>
+        <w:rPr>
+          <w:b/>
+          <w:color w:val="C45911" w:themeColor="accent2" w:themeShade="BF"/>
+        </w:rPr>
+        <w:t>#</w:t>
+      </w:r>
+      <w:r>
+        <w:rPr>
+          <w:b/>
+          <w:color w:val="C45911" w:themeColor="accent2" w:themeShade="BF"/>
+        </w:rPr>
+        <w:t>.xva</w:t>
+      </w:r>
+      <w:proofErr w:type="gramEnd"/>
+      <w:r>
+        <w:rPr>
+          <w:color w:val="C45911" w:themeColor="accent2" w:themeShade="BF"/>
+        </w:rPr>
+        <w:t xml:space="preserve"> </w:t>
+      </w:r>
+      <w:r>
+        <w:t xml:space="preserve">where </w:t>
+      </w:r>
+      <w:r>
+        <w:rPr>
+          <w:b/>
+          <w:color w:val="C45911" w:themeColor="accent2" w:themeShade="BF"/>
+        </w:rPr>
+        <w:t>#</w:t>
+      </w:r>
+      <w:r>
+        <w:t xml:space="preserve"> is the revision, set the </w:t>
+      </w:r>
+      <w:r>
+        <w:rPr>
+          <w:b/>
+          <w:color w:val="C45911" w:themeColor="accent2" w:themeShade="BF"/>
+        </w:rPr>
+        <w:t>format to XVA</w:t>
+      </w:r>
+      <w:r>
+        <w:rPr>
+          <w:color w:val="C45911" w:themeColor="accent2" w:themeShade="BF"/>
+        </w:rPr>
+        <w:t xml:space="preserve"> </w:t>
+      </w:r>
+      <w:r>
+        <w:t xml:space="preserve">and </w:t>
+      </w:r>
+      <w:r>
+        <w:lastRenderedPageBreak/>
+        <w:t>then export to a local file.</w:t>
+      </w:r>
+      <w:r>
+        <w:br/>
+      </w:r>
+    </w:p>
+    <w:p>
+      <w:pPr>
+        <w:pStyle w:val="ListParagraph"/>
+        <w:numPr>
+          <w:ilvl w:val="0"/>
+          <w:numId w:val="1"/>
+        </w:numPr>
+      </w:pPr>
+      <w:r>
+        <w:t>Copy the file somewhere and then GZIP it:</w:t>
+      </w:r>
+      <w:r>
+        <w:br/>
+      </w:r>
+      <w:r>
+        <w:br/>
+      </w:r>
+      <w:proofErr w:type="spellStart"/>
       <w:r>
         <w:rPr>
           <w:rFonts w:ascii="Courier New" w:hAnsi="Courier New" w:cs="Courier New"/>
@@ -1959,9 +2043,8 @@
           <w:sz w:val="18"/>
           <w:szCs w:val="18"/>
         </w:rPr>
-        <w:t xml:space="preserve"> /</w:t>
-      </w:r>
-      <w:proofErr w:type="spellStart"/>
+        <w:t>gzi</w:t>
+      </w:r>
       <w:r>
         <w:rPr>
           <w:rFonts w:ascii="Courier New" w:hAnsi="Courier New" w:cs="Courier New"/>
@@ -1969,7 +2052,7 @@
           <w:sz w:val="18"/>
           <w:szCs w:val="18"/>
         </w:rPr>
-        <w:t>mnt</w:t>
+        <w:t>p</w:t>
       </w:r>
       <w:proofErr w:type="spellEnd"/>
       <w:r>
@@ -1979,8 +2062,7 @@
           <w:sz w:val="18"/>
           <w:szCs w:val="18"/>
         </w:rPr>
-        <w:br/>
-        <w:t>/mnt/Linux/install.sh -n</w:t>
+        <w:t xml:space="preserve"> --best </w:t>
       </w:r>
       <w:r>
         <w:rPr>
@@ -1989,10 +2071,8 @@
           <w:sz w:val="18"/>
           <w:szCs w:val="18"/>
         </w:rPr>
-        <w:br/>
-        <w:t>eject /dev/</w:t>
-      </w:r>
-      <w:proofErr w:type="spellStart"/>
+        <w:t>xenserver</w:t>
+      </w:r>
       <w:r>
         <w:rPr>
           <w:rFonts w:ascii="Courier New" w:hAnsi="Courier New" w:cs="Courier New"/>
@@ -2000,86 +2080,9 @@
           <w:sz w:val="18"/>
           <w:szCs w:val="18"/>
         </w:rPr>
-        <w:t>dvd</w:t>
-      </w:r>
-      <w:proofErr w:type="spellEnd"/>
-      <w:r>
-        <w:br/>
-      </w:r>
-    </w:p>
-    <w:p>
-      <w:pPr>
-        <w:pStyle w:val="ListParagraph"/>
-        <w:numPr>
-          <w:ilvl w:val="1"/>
-          <w:numId w:val="1"/>
-        </w:numPr>
-      </w:pPr>
-      <w:r>
-        <w:rPr>
-          <w:b/>
-          <w:color w:val="C45911" w:themeColor="accent2" w:themeShade="BF"/>
-        </w:rPr>
-        <w:t>Eject</w:t>
-      </w:r>
-      <w:r>
-        <w:rPr>
-          <w:color w:val="C45911" w:themeColor="accent2" w:themeShade="BF"/>
-        </w:rPr>
-        <w:t xml:space="preserve"> </w:t>
-      </w:r>
-      <w:r>
-        <w:t xml:space="preserve">the </w:t>
-      </w:r>
-      <w:r>
-        <w:rPr>
-          <w:b/>
-          <w:color w:val="C45911" w:themeColor="accent2" w:themeShade="BF"/>
-        </w:rPr>
-        <w:t>DVD drive</w:t>
-      </w:r>
-      <w:r>
-        <w:rPr>
-          <w:color w:val="C45911" w:themeColor="accent2" w:themeShade="BF"/>
-        </w:rPr>
-        <w:t xml:space="preserve"> </w:t>
-      </w:r>
-      <w:r>
-        <w:t>in XenCenter (at the top-right of the VMs storage tab).</w:t>
-      </w:r>
-      <w:r>
-        <w:br/>
-      </w:r>
-    </w:p>
-    <w:p>
-      <w:pPr>
-        <w:pStyle w:val="ListParagraph"/>
-        <w:numPr>
-          <w:ilvl w:val="1"/>
-          <w:numId w:val="1"/>
-        </w:numPr>
-      </w:pPr>
-      <w:r>
-        <w:rPr>
-          <w:b/>
-          <w:color w:val="C45911" w:themeColor="accent2" w:themeShade="BF"/>
-        </w:rPr>
-        <w:t>Cleanup and shut down:</w:t>
-      </w:r>
-      <w:r>
-        <w:rPr>
-          <w:b/>
-          <w:color w:val="C45911" w:themeColor="accent2" w:themeShade="BF"/>
-        </w:rPr>
-        <w:br/>
-      </w:r>
-      <w:r>
-        <w:rPr>
-          <w:b/>
-          <w:color w:val="C45911" w:themeColor="accent2" w:themeShade="BF"/>
-        </w:rPr>
-        <w:br/>
-      </w:r>
+        <w:t>-ubuntu-18.04.</w:t>
+      </w:r>
+      <w:proofErr w:type="gramStart"/>
       <w:r>
         <w:rPr>
           <w:rFonts w:ascii="Courier New" w:hAnsi="Courier New" w:cs="Courier New"/>
@@ -2087,300 +2090,9 @@
           <w:sz w:val="18"/>
           <w:szCs w:val="18"/>
         </w:rPr>
-        <w:t>apt-get clean</w:t>
-      </w:r>
-      <w:r>
-        <w:rPr>
-          <w:rFonts w:ascii="Courier New" w:hAnsi="Courier New" w:cs="Courier New"/>
-          <w:i/>
-          <w:color w:val="538135" w:themeColor="accent6" w:themeShade="BF"/>
-          <w:sz w:val="18"/>
-          <w:szCs w:val="18"/>
-        </w:rPr>
-        <w:br/>
-      </w:r>
-      <w:r>
-        <w:rPr>
-          <w:rFonts w:ascii="Courier New" w:hAnsi="Courier New" w:cs="Courier New"/>
-          <w:color w:val="538135" w:themeColor="accent6" w:themeShade="BF"/>
-          <w:sz w:val="18"/>
-          <w:szCs w:val="18"/>
-        </w:rPr>
-        <w:t>rm -rf /var/lib/</w:t>
-      </w:r>
-      <w:proofErr w:type="spellStart"/>
-      <w:r>
-        <w:rPr>
-          <w:rFonts w:ascii="Courier New" w:hAnsi="Courier New" w:cs="Courier New"/>
-          <w:color w:val="538135" w:themeColor="accent6" w:themeShade="BF"/>
-          <w:sz w:val="18"/>
-          <w:szCs w:val="18"/>
-        </w:rPr>
-        <w:t>dhcp</w:t>
-      </w:r>
-      <w:proofErr w:type="spellEnd"/>
-      <w:r>
-        <w:rPr>
-          <w:rFonts w:ascii="Courier New" w:hAnsi="Courier New" w:cs="Courier New"/>
-          <w:color w:val="538135" w:themeColor="accent6" w:themeShade="BF"/>
-          <w:sz w:val="18"/>
-          <w:szCs w:val="18"/>
-        </w:rPr>
-        <w:t>/*</w:t>
-      </w:r>
-      <w:r>
-        <w:rPr>
-          <w:rFonts w:ascii="Courier New" w:hAnsi="Courier New" w:cs="Courier New"/>
-          <w:color w:val="538135" w:themeColor="accent6" w:themeShade="BF"/>
-          <w:sz w:val="18"/>
-          <w:szCs w:val="18"/>
-        </w:rPr>
-        <w:br/>
-        <w:t>shutdown -h now</w:t>
-      </w:r>
-      <w:r>
-        <w:br/>
-      </w:r>
-    </w:p>
-    <w:p>
-      <w:pPr>
-        <w:pStyle w:val="ListParagraph"/>
-        <w:numPr>
-          <w:ilvl w:val="0"/>
-          <w:numId w:val="1"/>
-        </w:numPr>
-      </w:pPr>
-      <w:r>
-        <w:t>Create the</w:t>
-      </w:r>
-      <w:r>
-        <w:t xml:space="preserve"> </w:t>
-      </w:r>
-      <w:r>
-        <w:rPr>
-          <w:b/>
-          <w:color w:val="C45911" w:themeColor="accent2" w:themeShade="BF"/>
-        </w:rPr>
-        <w:t>XVA template</w:t>
-      </w:r>
-      <w:r>
-        <w:t>:</w:t>
-      </w:r>
-      <w:r>
-        <w:br/>
-      </w:r>
-    </w:p>
-    <w:p>
-      <w:pPr>
-        <w:pStyle w:val="ListParagraph"/>
-        <w:numPr>
-          <w:ilvl w:val="1"/>
-          <w:numId w:val="1"/>
-        </w:numPr>
-      </w:pPr>
-      <w:r>
-        <w:t xml:space="preserve">Right-click the VM and </w:t>
-      </w:r>
-      <w:r>
-        <w:rPr>
-          <w:b/>
-          <w:color w:val="C45911" w:themeColor="accent2" w:themeShade="BF"/>
-        </w:rPr>
-        <w:t>Convert to Template</w:t>
-      </w:r>
-      <w:r>
-        <w:t>.</w:t>
-      </w:r>
-      <w:r>
-        <w:br/>
-      </w:r>
-    </w:p>
-    <w:p>
-      <w:pPr>
-        <w:pStyle w:val="ListParagraph"/>
-        <w:numPr>
-          <w:ilvl w:val="1"/>
-          <w:numId w:val="1"/>
-        </w:numPr>
-      </w:pPr>
-      <w:r>
-        <w:t xml:space="preserve">Right-click on the template and select </w:t>
-      </w:r>
-      <w:r>
-        <w:rPr>
-          <w:b/>
-          <w:color w:val="C45911" w:themeColor="accent2" w:themeShade="BF"/>
-        </w:rPr>
-        <w:t>Export</w:t>
-      </w:r>
-      <w:r>
-        <w:rPr>
-          <w:b/>
-          <w:color w:val="C45911" w:themeColor="accent2" w:themeShade="BF"/>
-        </w:rPr>
-        <w:t xml:space="preserve"> to file</w:t>
-      </w:r>
-      <w:r>
-        <w:rPr>
-          <w:b/>
-          <w:color w:val="C45911" w:themeColor="accent2" w:themeShade="BF"/>
-        </w:rPr>
-        <w:t>…</w:t>
-      </w:r>
-      <w:r>
-        <w:t xml:space="preserve">  Save the file </w:t>
-      </w:r>
-      <w:r>
-        <w:t xml:space="preserve">to your workstation </w:t>
-      </w:r>
-      <w:r>
-        <w:t xml:space="preserve">as </w:t>
-      </w:r>
-      <w:r>
-        <w:rPr>
-          <w:b/>
-          <w:color w:val="C45911" w:themeColor="accent2" w:themeShade="BF"/>
-        </w:rPr>
-        <w:t>xenserver</w:t>
-      </w:r>
-      <w:r>
-        <w:rPr>
-          <w:b/>
-          <w:color w:val="C45911" w:themeColor="accent2" w:themeShade="BF"/>
-        </w:rPr>
-        <w:t>-</w:t>
-      </w:r>
-      <w:r>
-        <w:rPr>
-          <w:b/>
-          <w:color w:val="C45911" w:themeColor="accent2" w:themeShade="BF"/>
-        </w:rPr>
-        <w:t>ubuntu-1</w:t>
-      </w:r>
-      <w:r>
-        <w:rPr>
-          <w:b/>
-          <w:color w:val="C45911" w:themeColor="accent2" w:themeShade="BF"/>
-        </w:rPr>
-        <w:t>8.</w:t>
-      </w:r>
-      <w:r>
-        <w:rPr>
-          <w:b/>
-          <w:color w:val="C45911" w:themeColor="accent2" w:themeShade="BF"/>
-        </w:rPr>
-        <w:t>04.#</w:t>
-      </w:r>
-      <w:r>
-        <w:rPr>
-          <w:b/>
-          <w:color w:val="C45911" w:themeColor="accent2" w:themeShade="BF"/>
-        </w:rPr>
-        <w:t>.xva</w:t>
-      </w:r>
-      <w:r>
-        <w:rPr>
-          <w:color w:val="C45911" w:themeColor="accent2" w:themeShade="BF"/>
-        </w:rPr>
-        <w:t xml:space="preserve"> </w:t>
-      </w:r>
-      <w:r>
-        <w:t xml:space="preserve">where </w:t>
-      </w:r>
-      <w:r>
-        <w:rPr>
-          <w:b/>
-          <w:color w:val="C45911" w:themeColor="accent2" w:themeShade="BF"/>
-        </w:rPr>
-        <w:t>#</w:t>
-      </w:r>
-      <w:r>
-        <w:t xml:space="preserve"> is the revision, set the </w:t>
-      </w:r>
-      <w:r>
-        <w:rPr>
-          <w:b/>
-          <w:color w:val="C45911" w:themeColor="accent2" w:themeShade="BF"/>
-        </w:rPr>
-        <w:t>format to XVA</w:t>
-      </w:r>
-      <w:r>
-        <w:rPr>
-          <w:color w:val="C45911" w:themeColor="accent2" w:themeShade="BF"/>
-        </w:rPr>
-        <w:t xml:space="preserve"> </w:t>
-      </w:r>
-      <w:r>
-        <w:t>and then export to a local file.</w:t>
-      </w:r>
-      <w:r>
-        <w:br/>
-      </w:r>
-    </w:p>
-    <w:p>
-      <w:pPr>
-        <w:pStyle w:val="ListParagraph"/>
-        <w:numPr>
-          <w:ilvl w:val="0"/>
-          <w:numId w:val="1"/>
-        </w:numPr>
-      </w:pPr>
-      <w:r>
-        <w:t>Copy the file somewhere and then GZIP it:</w:t>
-      </w:r>
-      <w:r>
-        <w:br/>
-      </w:r>
-      <w:r>
-        <w:br/>
-      </w:r>
-      <w:proofErr w:type="spellStart"/>
-      <w:r>
-        <w:rPr>
-          <w:rFonts w:ascii="Courier New" w:hAnsi="Courier New" w:cs="Courier New"/>
-          <w:color w:val="538135" w:themeColor="accent6" w:themeShade="BF"/>
-          <w:sz w:val="18"/>
-          <w:szCs w:val="18"/>
-        </w:rPr>
-        <w:t>gzi</w:t>
-      </w:r>
-      <w:r>
-        <w:rPr>
-          <w:rFonts w:ascii="Courier New" w:hAnsi="Courier New" w:cs="Courier New"/>
-          <w:color w:val="538135" w:themeColor="accent6" w:themeShade="BF"/>
-          <w:sz w:val="18"/>
-          <w:szCs w:val="18"/>
-        </w:rPr>
-        <w:t>p</w:t>
-      </w:r>
-      <w:proofErr w:type="spellEnd"/>
-      <w:r>
-        <w:rPr>
-          <w:rFonts w:ascii="Courier New" w:hAnsi="Courier New" w:cs="Courier New"/>
-          <w:color w:val="538135" w:themeColor="accent6" w:themeShade="BF"/>
-          <w:sz w:val="18"/>
-          <w:szCs w:val="18"/>
-        </w:rPr>
-        <w:t xml:space="preserve"> --best </w:t>
-      </w:r>
-      <w:r>
-        <w:rPr>
-          <w:rFonts w:ascii="Courier New" w:hAnsi="Courier New" w:cs="Courier New"/>
-          <w:color w:val="538135" w:themeColor="accent6" w:themeShade="BF"/>
-          <w:sz w:val="18"/>
-          <w:szCs w:val="18"/>
-        </w:rPr>
-        <w:t>xenserver</w:t>
-      </w:r>
-      <w:r>
-        <w:rPr>
-          <w:rFonts w:ascii="Courier New" w:hAnsi="Courier New" w:cs="Courier New"/>
-          <w:color w:val="538135" w:themeColor="accent6" w:themeShade="BF"/>
-          <w:sz w:val="18"/>
-          <w:szCs w:val="18"/>
-        </w:rPr>
-        <w:t>-ubuntu-18.04.#.xva</w:t>
-      </w:r>
+        <w:t>#.xva</w:t>
+      </w:r>
+      <w:proofErr w:type="gramEnd"/>
       <w:r>
         <w:rPr>
           <w:b/>
@@ -2718,6 +2430,7 @@
       <w:r>
         <w:t xml:space="preserve">In XenCenter, rename the most recent Ubuntu point release template from </w:t>
       </w:r>
+      <w:proofErr w:type="spellStart"/>
       <w:r>
         <w:rPr>
           <w:b/>
@@ -2725,6 +2438,7 @@
         </w:rPr>
         <w:t>xenserver</w:t>
       </w:r>
+      <w:proofErr w:type="spellEnd"/>
       <w:r>
         <w:rPr>
           <w:b/>
@@ -2732,6 +2446,7 @@
         </w:rPr>
         <w:t>-</w:t>
       </w:r>
+      <w:proofErr w:type="spellStart"/>
       <w:r>
         <w:rPr>
           <w:b/>
@@ -2739,12 +2454,13 @@
         </w:rPr>
         <w:t>xenserver</w:t>
       </w:r>
-      <w:r>
-        <w:rPr>
-          <w:b/>
-          <w:color w:val="C45911" w:themeColor="accent2" w:themeShade="BF"/>
-        </w:rPr>
-        <w:t>-18.04-</w:t>
+      <w:proofErr w:type="spellEnd"/>
+      <w:r>
+        <w:rPr>
+          <w:b/>
+          <w:color w:val="C45911" w:themeColor="accent2" w:themeShade="BF"/>
+        </w:rPr>
+        <w:t>-</w:t>
       </w:r>
       <w:r>
         <w:rPr>
@@ -2769,6 +2485,7 @@
         </w:rPr>
         <w:t>x-</w:t>
       </w:r>
+      <w:proofErr w:type="spellStart"/>
       <w:r>
         <w:rPr>
           <w:b/>
@@ -2776,6 +2493,7 @@
         </w:rPr>
         <w:t>xenserver</w:t>
       </w:r>
+      <w:proofErr w:type="spellEnd"/>
       <w:r>
         <w:rPr>
           <w:b/>
@@ -2788,7 +2506,7 @@
           <w:b/>
           <w:color w:val="C45911" w:themeColor="accent2" w:themeShade="BF"/>
         </w:rPr>
-        <w:t>ubuntu-18.04-</w:t>
+        <w:t>ubuntu-</w:t>
       </w:r>
       <w:r>
         <w:rPr>
@@ -2943,26 +2661,14 @@
         </w:rPr>
       </w:pPr>
       <w:r>
-        <w:lastRenderedPageBreak/>
-        <w:t xml:space="preserve">SSH into the VM using PuTTY and run these commands to </w:t>
-      </w:r>
-      <w:r>
-        <w:rPr>
-          <w:b/>
-          <w:color w:val="C45911" w:themeColor="accent2" w:themeShade="BF"/>
-        </w:rPr>
-        <w:t>upgrade Ubuntu</w:t>
-      </w:r>
-      <w:r>
-        <w:t>:</w:t>
-      </w:r>
-      <w:r>
-        <w:br/>
-      </w:r>
-      <w:r>
-        <w:br/>
-      </w:r>
-      <w:proofErr w:type="spellStart"/>
+        <w:t>Run this command to upgrade the template VM, passing its address:</w:t>
+      </w:r>
+      <w:r>
+        <w:br/>
+      </w:r>
+      <w:r>
+        <w:br/>
+      </w:r>
       <w:r>
         <w:rPr>
           <w:rFonts w:ascii="Courier New" w:hAnsi="Courier New" w:cs="Courier New"/>
@@ -2970,9 +2676,8 @@
           <w:sz w:val="18"/>
           <w:szCs w:val="18"/>
         </w:rPr>
-        <w:t>sudo</w:t>
-      </w:r>
-      <w:proofErr w:type="spellEnd"/>
+        <w:t xml:space="preserve">neon prepare node-template </w:t>
+      </w:r>
       <w:r>
         <w:rPr>
           <w:rFonts w:ascii="Courier New" w:hAnsi="Courier New" w:cs="Courier New"/>
@@ -2980,323 +2685,64 @@
           <w:sz w:val="18"/>
           <w:szCs w:val="18"/>
         </w:rPr>
-        <w:t xml:space="preserve"> bash</w:t>
-      </w:r>
-      <w:r>
+        <w:t>–-upgrade VM-ADDRESS</w:t>
+      </w:r>
+      <w:r>
+        <w:br/>
+      </w:r>
+    </w:p>
+    <w:p>
+      <w:pPr>
+        <w:pStyle w:val="ListParagraph"/>
+        <w:numPr>
+          <w:ilvl w:val="1"/>
+          <w:numId w:val="1"/>
+        </w:numPr>
         <w:rPr>
           <w:rFonts w:ascii="Courier New" w:hAnsi="Courier New" w:cs="Courier New"/>
           <w:color w:val="538135" w:themeColor="accent6" w:themeShade="BF"/>
           <w:sz w:val="18"/>
           <w:szCs w:val="18"/>
         </w:rPr>
-        <w:br/>
-      </w:r>
-      <w:r>
-        <w:rPr>
-          <w:rFonts w:ascii="Courier New" w:hAnsi="Courier New" w:cs="Courier New"/>
-          <w:color w:val="538135" w:themeColor="accent6" w:themeShade="BF"/>
-          <w:sz w:val="18"/>
-          <w:szCs w:val="18"/>
-        </w:rPr>
-        <w:t>apt-get update</w:t>
-      </w:r>
-      <w:r>
-        <w:rPr>
-          <w:rFonts w:ascii="Courier New" w:hAnsi="Courier New" w:cs="Courier New"/>
-          <w:color w:val="538135" w:themeColor="accent6" w:themeShade="BF"/>
-          <w:sz w:val="18"/>
-          <w:szCs w:val="18"/>
-        </w:rPr>
-        <w:br/>
-      </w:r>
-      <w:r>
-        <w:rPr>
-          <w:rFonts w:ascii="Courier New" w:hAnsi="Courier New" w:cs="Courier New"/>
-          <w:color w:val="538135" w:themeColor="accent6" w:themeShade="BF"/>
-          <w:sz w:val="18"/>
-          <w:szCs w:val="18"/>
-        </w:rPr>
-        <w:t xml:space="preserve">apt-get </w:t>
+      </w:pPr>
+      <w:r>
+        <w:t xml:space="preserve">You can </w:t>
+      </w:r>
+      <w:r>
+        <w:rPr>
+          <w:b/>
+          <w:bCs/>
+          <w:color w:val="C45911" w:themeColor="accent2" w:themeShade="BF"/>
+        </w:rPr>
+        <w:t>delete</w:t>
+      </w:r>
+      <w:r>
+        <w:rPr>
+          <w:color w:val="C45911" w:themeColor="accent2" w:themeShade="BF"/>
+        </w:rPr>
+        <w:t xml:space="preserve"> </w:t>
+      </w:r>
+      <w:r>
+        <w:t xml:space="preserve">the </w:t>
+      </w:r>
+      <w:r>
+        <w:rPr>
+          <w:b/>
+          <w:color w:val="C45911" w:themeColor="accent2" w:themeShade="BF"/>
+        </w:rPr>
+        <w:t>x-</w:t>
       </w:r>
       <w:proofErr w:type="spellStart"/>
       <w:r>
         <w:rPr>
-          <w:rFonts w:ascii="Courier New" w:hAnsi="Courier New" w:cs="Courier New"/>
-          <w:color w:val="538135" w:themeColor="accent6" w:themeShade="BF"/>
-          <w:sz w:val="18"/>
-          <w:szCs w:val="18"/>
-        </w:rPr>
-        <w:t>dist</w:t>
+          <w:b/>
+          <w:color w:val="C45911" w:themeColor="accent2" w:themeShade="BF"/>
+        </w:rPr>
+        <w:t>xenserver</w:t>
       </w:r>
       <w:proofErr w:type="spellEnd"/>
       <w:r>
         <w:rPr>
-          <w:rFonts w:ascii="Courier New" w:hAnsi="Courier New" w:cs="Courier New"/>
-          <w:color w:val="538135" w:themeColor="accent6" w:themeShade="BF"/>
-          <w:sz w:val="18"/>
-          <w:szCs w:val="18"/>
-        </w:rPr>
-        <w:t>-upgrade -</w:t>
-      </w:r>
-      <w:proofErr w:type="spellStart"/>
-      <w:r>
-        <w:rPr>
-          <w:rFonts w:ascii="Courier New" w:hAnsi="Courier New" w:cs="Courier New"/>
-          <w:color w:val="538135" w:themeColor="accent6" w:themeShade="BF"/>
-          <w:sz w:val="18"/>
-          <w:szCs w:val="18"/>
-        </w:rPr>
-        <w:t>yq</w:t>
-      </w:r>
-      <w:proofErr w:type="spellEnd"/>
-      <w:r>
-        <w:rPr>
-          <w:rFonts w:ascii="Courier New" w:hAnsi="Courier New" w:cs="Courier New"/>
-          <w:color w:val="538135" w:themeColor="accent6" w:themeShade="BF"/>
-          <w:sz w:val="18"/>
-          <w:szCs w:val="18"/>
-        </w:rPr>
-        <w:br/>
-      </w:r>
-    </w:p>
-    <w:p>
-      <w:pPr>
-        <w:pStyle w:val="ListParagraph"/>
-        <w:numPr>
-          <w:ilvl w:val="1"/>
-          <w:numId w:val="1"/>
-        </w:numPr>
-        <w:rPr>
-          <w:rFonts w:ascii="Courier New" w:hAnsi="Courier New" w:cs="Courier New"/>
-          <w:color w:val="538135" w:themeColor="accent6" w:themeShade="BF"/>
-          <w:sz w:val="18"/>
-          <w:szCs w:val="18"/>
-        </w:rPr>
-      </w:pPr>
-      <w:r>
-        <w:t xml:space="preserve">And then these commands to </w:t>
-      </w:r>
-      <w:r>
-        <w:rPr>
-          <w:b/>
-          <w:color w:val="C45911" w:themeColor="accent2" w:themeShade="BF"/>
-        </w:rPr>
-        <w:t>clean the disk</w:t>
-      </w:r>
-      <w:r>
-        <w:rPr>
-          <w:color w:val="C45911" w:themeColor="accent2" w:themeShade="BF"/>
-        </w:rPr>
-        <w:t xml:space="preserve"> </w:t>
-      </w:r>
-      <w:r>
-        <w:t xml:space="preserve">and </w:t>
-      </w:r>
-      <w:r>
-        <w:rPr>
-          <w:b/>
-          <w:color w:val="C45911" w:themeColor="accent2" w:themeShade="BF"/>
-        </w:rPr>
-        <w:t>shutdown</w:t>
-      </w:r>
-      <w:r>
-        <w:t>:</w:t>
-      </w:r>
-      <w:r>
-        <w:rPr>
-          <w:rFonts w:ascii="Courier New" w:hAnsi="Courier New" w:cs="Courier New"/>
-          <w:color w:val="538135" w:themeColor="accent6" w:themeShade="BF"/>
-          <w:sz w:val="18"/>
-          <w:szCs w:val="18"/>
-        </w:rPr>
-        <w:br/>
-      </w:r>
-      <w:r>
-        <w:rPr>
-          <w:rFonts w:ascii="Courier New" w:hAnsi="Courier New" w:cs="Courier New"/>
-          <w:color w:val="538135" w:themeColor="accent6" w:themeShade="BF"/>
-          <w:sz w:val="18"/>
-          <w:szCs w:val="18"/>
-        </w:rPr>
-        <w:br/>
-      </w:r>
-      <w:r>
-        <w:rPr>
-          <w:rFonts w:ascii="Courier New" w:hAnsi="Courier New" w:cs="Courier New"/>
-          <w:color w:val="538135" w:themeColor="accent6" w:themeShade="BF"/>
-          <w:sz w:val="18"/>
-          <w:szCs w:val="18"/>
-        </w:rPr>
-        <w:t>apt-get clean</w:t>
-      </w:r>
-      <w:r>
-        <w:rPr>
-          <w:rFonts w:ascii="Courier New" w:hAnsi="Courier New" w:cs="Courier New"/>
-          <w:color w:val="538135" w:themeColor="accent6" w:themeShade="BF"/>
-          <w:sz w:val="18"/>
-          <w:szCs w:val="18"/>
-        </w:rPr>
-        <w:t xml:space="preserve"> </w:t>
-      </w:r>
-      <w:r>
-        <w:rPr>
-          <w:rFonts w:ascii="Courier New" w:hAnsi="Courier New" w:cs="Courier New"/>
-          <w:color w:val="538135" w:themeColor="accent6" w:themeShade="BF"/>
-          <w:sz w:val="18"/>
-          <w:szCs w:val="18"/>
-        </w:rPr>
-        <w:br/>
-      </w:r>
-      <w:r>
-        <w:rPr>
-          <w:rFonts w:ascii="Courier New" w:hAnsi="Courier New" w:cs="Courier New"/>
-          <w:color w:val="538135" w:themeColor="accent6" w:themeShade="BF"/>
-          <w:sz w:val="18"/>
-          <w:szCs w:val="18"/>
-        </w:rPr>
-        <w:t>rm -rf /var/lib/</w:t>
-      </w:r>
-      <w:proofErr w:type="spellStart"/>
-      <w:r>
-        <w:rPr>
-          <w:rFonts w:ascii="Courier New" w:hAnsi="Courier New" w:cs="Courier New"/>
-          <w:color w:val="538135" w:themeColor="accent6" w:themeShade="BF"/>
-          <w:sz w:val="18"/>
-          <w:szCs w:val="18"/>
-        </w:rPr>
-        <w:t>dhcp</w:t>
-      </w:r>
-      <w:proofErr w:type="spellEnd"/>
-      <w:r>
-        <w:rPr>
-          <w:rFonts w:ascii="Courier New" w:hAnsi="Courier New" w:cs="Courier New"/>
-          <w:color w:val="538135" w:themeColor="accent6" w:themeShade="BF"/>
-          <w:sz w:val="18"/>
-          <w:szCs w:val="18"/>
-        </w:rPr>
-        <w:t>/*</w:t>
-      </w:r>
-      <w:r>
-        <w:rPr>
-          <w:rFonts w:ascii="Courier New" w:hAnsi="Courier New" w:cs="Courier New"/>
-          <w:color w:val="538135" w:themeColor="accent6" w:themeShade="BF"/>
-          <w:sz w:val="18"/>
-          <w:szCs w:val="18"/>
-        </w:rPr>
-        <w:br/>
-      </w:r>
-      <w:proofErr w:type="spellStart"/>
-      <w:r>
-        <w:rPr>
-          <w:rFonts w:ascii="Courier New" w:hAnsi="Courier New" w:cs="Courier New"/>
-          <w:color w:val="538135" w:themeColor="accent6" w:themeShade="BF"/>
-          <w:sz w:val="18"/>
-          <w:szCs w:val="18"/>
-        </w:rPr>
-        <w:t>sfill</w:t>
-      </w:r>
-      <w:proofErr w:type="spellEnd"/>
-      <w:r>
-        <w:rPr>
-          <w:rFonts w:ascii="Courier New" w:hAnsi="Courier New" w:cs="Courier New"/>
-          <w:color w:val="538135" w:themeColor="accent6" w:themeShade="BF"/>
-          <w:sz w:val="18"/>
-          <w:szCs w:val="18"/>
-        </w:rPr>
-        <w:t xml:space="preserve"> -</w:t>
-      </w:r>
-      <w:proofErr w:type="spellStart"/>
-      <w:r>
-        <w:rPr>
-          <w:rFonts w:ascii="Courier New" w:hAnsi="Courier New" w:cs="Courier New"/>
-          <w:color w:val="538135" w:themeColor="accent6" w:themeShade="BF"/>
-          <w:sz w:val="18"/>
-          <w:szCs w:val="18"/>
-        </w:rPr>
-        <w:t>fllz</w:t>
-      </w:r>
-      <w:proofErr w:type="spellEnd"/>
-      <w:r>
-        <w:rPr>
-          <w:rFonts w:ascii="Courier New" w:hAnsi="Courier New" w:cs="Courier New"/>
-          <w:color w:val="538135" w:themeColor="accent6" w:themeShade="BF"/>
-          <w:sz w:val="18"/>
-          <w:szCs w:val="18"/>
-        </w:rPr>
-        <w:t xml:space="preserve"> /</w:t>
-      </w:r>
-      <w:r>
-        <w:rPr>
-          <w:rFonts w:ascii="Courier New" w:hAnsi="Courier New" w:cs="Courier New"/>
-          <w:color w:val="538135" w:themeColor="accent6" w:themeShade="BF"/>
-          <w:sz w:val="18"/>
-          <w:szCs w:val="18"/>
-        </w:rPr>
-        <w:br/>
-      </w:r>
-      <w:r>
-        <w:rPr>
-          <w:rFonts w:ascii="Courier New" w:hAnsi="Courier New" w:cs="Courier New"/>
-          <w:color w:val="538135" w:themeColor="accent6" w:themeShade="BF"/>
-          <w:sz w:val="18"/>
-          <w:szCs w:val="18"/>
-        </w:rPr>
-        <w:t>shutdown -h now</w:t>
-      </w:r>
-      <w:r>
-        <w:br/>
-      </w:r>
-    </w:p>
-    <w:p>
-      <w:pPr>
-        <w:pStyle w:val="ListParagraph"/>
-        <w:numPr>
-          <w:ilvl w:val="1"/>
-          <w:numId w:val="1"/>
-        </w:numPr>
-        <w:rPr>
-          <w:rFonts w:ascii="Courier New" w:hAnsi="Courier New" w:cs="Courier New"/>
-          <w:color w:val="538135" w:themeColor="accent6" w:themeShade="BF"/>
-          <w:sz w:val="18"/>
-          <w:szCs w:val="18"/>
-        </w:rPr>
-      </w:pPr>
-      <w:r>
-        <w:t xml:space="preserve">You can </w:t>
-      </w:r>
-      <w:r>
-        <w:rPr>
-          <w:b/>
-          <w:bCs/>
-          <w:color w:val="C45911" w:themeColor="accent2" w:themeShade="BF"/>
-        </w:rPr>
-        <w:t>delete</w:t>
-      </w:r>
-      <w:r>
-        <w:rPr>
-          <w:color w:val="C45911" w:themeColor="accent2" w:themeShade="BF"/>
-        </w:rPr>
-        <w:t xml:space="preserve"> </w:t>
-      </w:r>
-      <w:r>
-        <w:t xml:space="preserve">the </w:t>
-      </w:r>
-      <w:r>
-        <w:rPr>
-          <w:b/>
-          <w:color w:val="C45911" w:themeColor="accent2" w:themeShade="BF"/>
-        </w:rPr>
-        <w:t>x-</w:t>
-      </w:r>
-      <w:r>
-        <w:rPr>
-          <w:b/>
-          <w:color w:val="C45911" w:themeColor="accent2" w:themeShade="BF"/>
-        </w:rPr>
-        <w:t>xenserver</w:t>
-      </w:r>
-      <w:r>
-        <w:rPr>
           <w:b/>
           <w:color w:val="C45911" w:themeColor="accent2" w:themeShade="BF"/>
         </w:rPr>
@@ -3307,7 +2753,7 @@
           <w:b/>
           <w:color w:val="C45911" w:themeColor="accent2" w:themeShade="BF"/>
         </w:rPr>
-        <w:t>ubuntu-20.04-neon</w:t>
+        <w:t>ubuntu-neon</w:t>
       </w:r>
       <w:r>
         <w:t xml:space="preserve"> template.</w:t>
@@ -3473,2020 +2919,6 @@
           <w:u w:val="single"/>
         </w:rPr>
         <w:t>public on AWS!</w:t>
-      </w:r>
-      <w:r>
-        <w:br/>
-      </w:r>
-    </w:p>
-    <w:p>
-      <w:pPr>
-        <w:ind w:left="360"/>
-      </w:pPr>
-      <w:r>
-        <w:rPr>
-          <w:b/>
-          <w:color w:val="C45911" w:themeColor="accent2" w:themeShade="BF"/>
-        </w:rPr>
-        <w:t>XenServer Template</w:t>
-      </w:r>
-      <w:r>
-        <w:rPr>
-          <w:b/>
-          <w:color w:val="C45911" w:themeColor="accent2" w:themeShade="BF"/>
-        </w:rPr>
-        <w:t xml:space="preserve"> Upload</w:t>
-      </w:r>
-      <w:r>
-        <w:rPr>
-          <w:b/>
-          <w:color w:val="C45911" w:themeColor="accent2" w:themeShade="BF"/>
-        </w:rPr>
-        <w:t>:</w:t>
-      </w:r>
-      <w:r>
-        <w:t xml:space="preserve"> </w:t>
-      </w:r>
-      <w:r>
-        <w:t>XenServer templates are GZIP compressed rather than using ZIP so the XenServer</w:t>
-      </w:r>
-      <w:r>
-        <w:t xml:space="preserve"> tooling can download them.</w:t>
-      </w:r>
-      <w:r>
-        <w:t xml:space="preserve">  The steps for creating a XenServer image is</w:t>
-      </w:r>
-      <w:r>
-        <w:t xml:space="preserve"> much</w:t>
-      </w:r>
-      <w:r>
-        <w:t xml:space="preserve"> </w:t>
-      </w:r>
-      <w:r>
-        <w:t>like</w:t>
-      </w:r>
-      <w:r>
-        <w:t xml:space="preserve"> those for Hyper-</w:t>
-      </w:r>
-      <w:r>
-        <w:t>V</w:t>
-      </w:r>
-      <w:r>
-        <w:t>.  Essentially, you’ll use XenCenter to create the VM by mounting the Ubuntu setup ISO</w:t>
-      </w:r>
-      <w:r>
-        <w:t>, setting up the VM</w:t>
-      </w:r>
-      <w:r>
-        <w:t>, installing the Xen</w:t>
-      </w:r>
-      <w:r>
-        <w:t>Server</w:t>
-      </w:r>
-      <w:r>
-        <w:t xml:space="preserve"> tools,</w:t>
-      </w:r>
-      <w:r>
-        <w:t xml:space="preserve"> and then exporting it as an </w:t>
-      </w:r>
-      <w:r>
-        <w:rPr>
-          <w:b/>
-          <w:color w:val="C45911" w:themeColor="accent2" w:themeShade="BF"/>
-        </w:rPr>
-        <w:t>*.</w:t>
-      </w:r>
-      <w:proofErr w:type="spellStart"/>
-      <w:r>
-        <w:rPr>
-          <w:b/>
-          <w:color w:val="C45911" w:themeColor="accent2" w:themeShade="BF"/>
-        </w:rPr>
-        <w:t>xva</w:t>
-      </w:r>
-      <w:proofErr w:type="spellEnd"/>
-      <w:r>
-        <w:t xml:space="preserve"> file.</w:t>
-      </w:r>
-      <w:r>
-        <w:br/>
-      </w:r>
-      <w:r>
-        <w:br/>
-        <w:t>I generally go through the full template build from ISO only for Ubuntu point releases.  For intermediat</w:t>
-      </w:r>
-      <w:r>
-        <w:t xml:space="preserve">e package upgrades, I do </w:t>
-      </w:r>
-      <w:r>
-        <w:t>t</w:t>
-      </w:r>
-      <w:r>
-        <w:t>he following</w:t>
-      </w:r>
-      <w:r>
-        <w:t>:</w:t>
-      </w:r>
-      <w:r>
-        <w:br/>
-      </w:r>
-      <w:r>
-        <w:br/>
-        <w:t xml:space="preserve">In XenCenter, rename the most recent Ubuntu point release template from </w:t>
-      </w:r>
-      <w:r>
-        <w:rPr>
-          <w:b/>
-          <w:color w:val="C45911" w:themeColor="accent2" w:themeShade="BF"/>
-        </w:rPr>
-        <w:t>xenserver</w:t>
-      </w:r>
-      <w:r>
-        <w:rPr>
-          <w:b/>
-          <w:color w:val="C45911" w:themeColor="accent2" w:themeShade="BF"/>
-        </w:rPr>
-        <w:t>-</w:t>
-      </w:r>
-      <w:r>
-        <w:rPr>
-          <w:b/>
-          <w:color w:val="C45911" w:themeColor="accent2" w:themeShade="BF"/>
-        </w:rPr>
-        <w:t>ubuntu-1</w:t>
-      </w:r>
-      <w:r>
-        <w:rPr>
-          <w:b/>
-          <w:color w:val="C45911" w:themeColor="accent2" w:themeShade="BF"/>
-        </w:rPr>
-        <w:t>8</w:t>
-      </w:r>
-      <w:r>
-        <w:rPr>
-          <w:b/>
-          <w:color w:val="C45911" w:themeColor="accent2" w:themeShade="BF"/>
-        </w:rPr>
-        <w:t>.04-</w:t>
-      </w:r>
-      <w:r>
-        <w:rPr>
-          <w:b/>
-          <w:color w:val="C45911" w:themeColor="accent2" w:themeShade="BF"/>
-        </w:rPr>
-        <w:t>neon</w:t>
-      </w:r>
-      <w:r>
-        <w:rPr>
-          <w:color w:val="C45911" w:themeColor="accent2" w:themeShade="BF"/>
-        </w:rPr>
-        <w:t xml:space="preserve"> </w:t>
-      </w:r>
-      <w:r>
-        <w:t xml:space="preserve">to something like </w:t>
-      </w:r>
-      <w:r>
-        <w:rPr>
-          <w:b/>
-          <w:color w:val="C45911" w:themeColor="accent2" w:themeShade="BF"/>
-        </w:rPr>
-        <w:t>temp-neon</w:t>
-      </w:r>
-      <w:r>
-        <w:t>.</w:t>
-      </w:r>
-      <w:r>
-        <w:br/>
-      </w:r>
-      <w:r>
-        <w:br/>
-      </w:r>
-      <w:r>
-        <w:t xml:space="preserve">Create a VM </w:t>
-      </w:r>
-      <w:r>
-        <w:t xml:space="preserve">named </w:t>
-      </w:r>
-      <w:r>
-        <w:rPr>
-          <w:b/>
-          <w:color w:val="C45911" w:themeColor="accent2" w:themeShade="BF"/>
-        </w:rPr>
-        <w:t>xenserver</w:t>
-      </w:r>
-      <w:r>
-        <w:rPr>
-          <w:b/>
-          <w:color w:val="C45911" w:themeColor="accent2" w:themeShade="BF"/>
-        </w:rPr>
-        <w:t>-</w:t>
-      </w:r>
-      <w:r>
-        <w:rPr>
-          <w:b/>
-          <w:color w:val="C45911" w:themeColor="accent2" w:themeShade="BF"/>
-        </w:rPr>
-        <w:t>ubuntu-1</w:t>
-      </w:r>
-      <w:r>
-        <w:rPr>
-          <w:b/>
-          <w:color w:val="C45911" w:themeColor="accent2" w:themeShade="BF"/>
-        </w:rPr>
-        <w:t>8</w:t>
-      </w:r>
-      <w:r>
-        <w:rPr>
-          <w:b/>
-          <w:color w:val="C45911" w:themeColor="accent2" w:themeShade="BF"/>
-        </w:rPr>
-        <w:t>.04</w:t>
-      </w:r>
-      <w:r>
-        <w:rPr>
-          <w:b/>
-          <w:color w:val="C45911" w:themeColor="accent2" w:themeShade="BF"/>
-        </w:rPr>
-        <w:t>-</w:t>
-      </w:r>
-      <w:r>
-        <w:rPr>
-          <w:b/>
-          <w:color w:val="C45911" w:themeColor="accent2" w:themeShade="BF"/>
-        </w:rPr>
-        <w:t>neon</w:t>
-      </w:r>
-      <w:r>
-        <w:t xml:space="preserve"> </w:t>
-      </w:r>
-      <w:r>
-        <w:t xml:space="preserve">from the </w:t>
-      </w:r>
-      <w:r>
-        <w:rPr>
-          <w:b/>
-          <w:color w:val="C45911" w:themeColor="accent2" w:themeShade="BF"/>
-        </w:rPr>
-        <w:t>temp-neon</w:t>
-      </w:r>
-      <w:r>
-        <w:t xml:space="preserve"> template and run these commands to upgrade it: </w:t>
-      </w:r>
-      <w:r>
-        <w:br/>
-      </w:r>
-      <w:r>
-        <w:br/>
-      </w:r>
-      <w:proofErr w:type="spellStart"/>
-      <w:r>
-        <w:rPr>
-          <w:rFonts w:ascii="Courier New" w:hAnsi="Courier New" w:cs="Courier New"/>
-          <w:color w:val="538135" w:themeColor="accent6" w:themeShade="BF"/>
-          <w:sz w:val="18"/>
-          <w:szCs w:val="18"/>
-        </w:rPr>
-        <w:t>sudo</w:t>
-      </w:r>
-      <w:proofErr w:type="spellEnd"/>
-      <w:r>
-        <w:rPr>
-          <w:rFonts w:ascii="Courier New" w:hAnsi="Courier New" w:cs="Courier New"/>
-          <w:color w:val="538135" w:themeColor="accent6" w:themeShade="BF"/>
-          <w:sz w:val="18"/>
-          <w:szCs w:val="18"/>
-        </w:rPr>
-        <w:t xml:space="preserve"> bash</w:t>
-      </w:r>
-      <w:r>
-        <w:rPr>
-          <w:rFonts w:ascii="Courier New" w:hAnsi="Courier New" w:cs="Courier New"/>
-          <w:color w:val="538135" w:themeColor="accent6" w:themeShade="BF"/>
-          <w:sz w:val="18"/>
-          <w:szCs w:val="18"/>
-        </w:rPr>
-        <w:br/>
-      </w:r>
-      <w:r>
-        <w:rPr>
-          <w:rFonts w:ascii="Courier New" w:hAnsi="Courier New" w:cs="Courier New"/>
-          <w:color w:val="538135" w:themeColor="accent6" w:themeShade="BF"/>
-          <w:sz w:val="18"/>
-          <w:szCs w:val="18"/>
-        </w:rPr>
-        <w:t>apt-get update</w:t>
-      </w:r>
-      <w:r>
-        <w:rPr>
-          <w:rFonts w:ascii="Courier New" w:hAnsi="Courier New" w:cs="Courier New"/>
-          <w:color w:val="538135" w:themeColor="accent6" w:themeShade="BF"/>
-          <w:sz w:val="18"/>
-          <w:szCs w:val="18"/>
-        </w:rPr>
-        <w:br/>
-        <w:t xml:space="preserve">apt-get </w:t>
-      </w:r>
-      <w:proofErr w:type="spellStart"/>
-      <w:r>
-        <w:rPr>
-          <w:rFonts w:ascii="Courier New" w:hAnsi="Courier New" w:cs="Courier New"/>
-          <w:color w:val="538135" w:themeColor="accent6" w:themeShade="BF"/>
-          <w:sz w:val="18"/>
-          <w:szCs w:val="18"/>
-        </w:rPr>
-        <w:t>dist</w:t>
-      </w:r>
-      <w:proofErr w:type="spellEnd"/>
-      <w:r>
-        <w:rPr>
-          <w:rFonts w:ascii="Courier New" w:hAnsi="Courier New" w:cs="Courier New"/>
-          <w:color w:val="538135" w:themeColor="accent6" w:themeShade="BF"/>
-          <w:sz w:val="18"/>
-          <w:szCs w:val="18"/>
-        </w:rPr>
-        <w:t>-upgrade -</w:t>
-      </w:r>
-      <w:proofErr w:type="spellStart"/>
-      <w:r>
-        <w:rPr>
-          <w:rFonts w:ascii="Courier New" w:hAnsi="Courier New" w:cs="Courier New"/>
-          <w:color w:val="538135" w:themeColor="accent6" w:themeShade="BF"/>
-          <w:sz w:val="18"/>
-          <w:szCs w:val="18"/>
-        </w:rPr>
-        <w:t>yq</w:t>
-      </w:r>
-      <w:proofErr w:type="spellEnd"/>
-      <w:r>
-        <w:rPr>
-          <w:rFonts w:ascii="Courier New" w:hAnsi="Courier New" w:cs="Courier New"/>
-          <w:color w:val="538135" w:themeColor="accent6" w:themeShade="BF"/>
-          <w:sz w:val="18"/>
-          <w:szCs w:val="18"/>
-        </w:rPr>
-        <w:br/>
-        <w:t>rm -rf /var/lib/</w:t>
-      </w:r>
-      <w:proofErr w:type="spellStart"/>
-      <w:r>
-        <w:rPr>
-          <w:rFonts w:ascii="Courier New" w:hAnsi="Courier New" w:cs="Courier New"/>
-          <w:color w:val="538135" w:themeColor="accent6" w:themeShade="BF"/>
-          <w:sz w:val="18"/>
-          <w:szCs w:val="18"/>
-        </w:rPr>
-        <w:t>dhcp</w:t>
-      </w:r>
-      <w:proofErr w:type="spellEnd"/>
-      <w:r>
-        <w:rPr>
-          <w:rFonts w:ascii="Courier New" w:hAnsi="Courier New" w:cs="Courier New"/>
-          <w:color w:val="538135" w:themeColor="accent6" w:themeShade="BF"/>
-          <w:sz w:val="18"/>
-          <w:szCs w:val="18"/>
-        </w:rPr>
-        <w:t>/*</w:t>
-      </w:r>
-      <w:r>
-        <w:rPr>
-          <w:rFonts w:ascii="Courier New" w:hAnsi="Courier New" w:cs="Courier New"/>
-          <w:color w:val="538135" w:themeColor="accent6" w:themeShade="BF"/>
-          <w:sz w:val="18"/>
-          <w:szCs w:val="18"/>
-        </w:rPr>
-        <w:br/>
-        <w:t>shutdown -h now</w:t>
-      </w:r>
-      <w:r>
-        <w:br/>
-      </w:r>
-      <w:r>
-        <w:br/>
-        <w:t>Convert the VM into a Xen Template</w:t>
-      </w:r>
-      <w:r>
-        <w:t xml:space="preserve"> and download</w:t>
-      </w:r>
-      <w:r>
-        <w:t>/upload it to S3</w:t>
-      </w:r>
-      <w:r>
-        <w:t xml:space="preserve"> as described </w:t>
-      </w:r>
-      <w:r>
-        <w:t xml:space="preserve">further </w:t>
-      </w:r>
-      <w:r>
-        <w:t>below.</w:t>
-      </w:r>
-      <w:r>
-        <w:br/>
-      </w:r>
-      <w:r>
-        <w:br/>
-        <w:t xml:space="preserve">Delete </w:t>
-      </w:r>
-      <w:r>
-        <w:t>the</w:t>
-      </w:r>
-      <w:r>
-        <w:rPr>
-          <w:b/>
-          <w:color w:val="C45911" w:themeColor="accent2" w:themeShade="BF"/>
-        </w:rPr>
-        <w:t xml:space="preserve"> </w:t>
-      </w:r>
-      <w:proofErr w:type="spellStart"/>
-      <w:r>
-        <w:rPr>
-          <w:b/>
-          <w:color w:val="C45911" w:themeColor="accent2" w:themeShade="BF"/>
-        </w:rPr>
-        <w:t>kube</w:t>
-      </w:r>
-      <w:proofErr w:type="spellEnd"/>
-      <w:r>
-        <w:rPr>
-          <w:b/>
-          <w:color w:val="C45911" w:themeColor="accent2" w:themeShade="BF"/>
-        </w:rPr>
-        <w:t>-</w:t>
-      </w:r>
-      <w:r>
-        <w:rPr>
-          <w:b/>
-          <w:color w:val="C45911" w:themeColor="accent2" w:themeShade="BF"/>
-        </w:rPr>
-        <w:t>neon</w:t>
-      </w:r>
-      <w:r>
-        <w:rPr>
-          <w:color w:val="C45911" w:themeColor="accent2" w:themeShade="BF"/>
-        </w:rPr>
-        <w:t xml:space="preserve"> </w:t>
-      </w:r>
-      <w:r>
-        <w:t xml:space="preserve">VM and then </w:t>
-      </w:r>
-      <w:r>
-        <w:rPr>
-          <w:b/>
-          <w:color w:val="C45911" w:themeColor="accent2" w:themeShade="BF"/>
-        </w:rPr>
-        <w:t>rename x-</w:t>
-      </w:r>
-      <w:proofErr w:type="spellStart"/>
-      <w:r>
-        <w:rPr>
-          <w:b/>
-          <w:color w:val="C45911" w:themeColor="accent2" w:themeShade="BF"/>
-        </w:rPr>
-        <w:t>kube</w:t>
-      </w:r>
-      <w:proofErr w:type="spellEnd"/>
-      <w:r>
-        <w:rPr>
-          <w:b/>
-          <w:color w:val="C45911" w:themeColor="accent2" w:themeShade="BF"/>
-        </w:rPr>
-        <w:t>-</w:t>
-      </w:r>
-      <w:r>
-        <w:rPr>
-          <w:b/>
-          <w:color w:val="C45911" w:themeColor="accent2" w:themeShade="BF"/>
-        </w:rPr>
-        <w:t>neon</w:t>
-      </w:r>
-      <w:r>
-        <w:rPr>
-          <w:color w:val="C45911" w:themeColor="accent2" w:themeShade="BF"/>
-        </w:rPr>
-        <w:t xml:space="preserve"> </w:t>
-      </w:r>
-      <w:r>
-        <w:t xml:space="preserve">back to </w:t>
-      </w:r>
-      <w:r>
-        <w:rPr>
-          <w:b/>
-          <w:color w:val="C45911" w:themeColor="accent2" w:themeShade="BF"/>
-        </w:rPr>
-        <w:t>xenserver</w:t>
-      </w:r>
-      <w:r>
-        <w:rPr>
-          <w:b/>
-          <w:color w:val="C45911" w:themeColor="accent2" w:themeShade="BF"/>
-        </w:rPr>
-        <w:t>-</w:t>
-      </w:r>
-      <w:r>
-        <w:rPr>
-          <w:b/>
-          <w:color w:val="C45911" w:themeColor="accent2" w:themeShade="BF"/>
-        </w:rPr>
-        <w:t>ubuntu-1</w:t>
-      </w:r>
-      <w:r>
-        <w:rPr>
-          <w:b/>
-          <w:color w:val="C45911" w:themeColor="accent2" w:themeShade="BF"/>
-        </w:rPr>
-        <w:t>8</w:t>
-      </w:r>
-      <w:r>
-        <w:rPr>
-          <w:b/>
-          <w:color w:val="C45911" w:themeColor="accent2" w:themeShade="BF"/>
-        </w:rPr>
-        <w:t>.04-</w:t>
-      </w:r>
-      <w:r>
-        <w:rPr>
-          <w:b/>
-          <w:color w:val="C45911" w:themeColor="accent2" w:themeShade="BF"/>
-        </w:rPr>
-        <w:t>neon</w:t>
-      </w:r>
-      <w:r>
-        <w:t>.</w:t>
-      </w:r>
-      <w:r>
-        <w:br/>
-      </w:r>
-      <w:r>
-        <w:br/>
-      </w:r>
-      <w:r>
-        <w:lastRenderedPageBreak/>
-        <w:t>F</w:t>
-      </w:r>
-      <w:r>
-        <w:t>ollow the steps below compress and upload it to AWS S3:</w:t>
-      </w:r>
-      <w:r>
-        <w:br/>
-      </w:r>
-    </w:p>
-    <w:p>
-      <w:pPr>
-        <w:pStyle w:val="ListParagraph"/>
-        <w:numPr>
-          <w:ilvl w:val="1"/>
-          <w:numId w:val="4"/>
-        </w:numPr>
-        <w:ind w:left="1080"/>
-      </w:pPr>
-      <w:r>
-        <w:t xml:space="preserve">Create and initialize an Ubuntu virtual machine </w:t>
-      </w:r>
-      <w:r>
-        <w:t xml:space="preserve">on XenServer much like we did above for Hyper-V.  </w:t>
-      </w:r>
-      <w:r>
-        <w:t xml:space="preserve">Name the VM </w:t>
-      </w:r>
-      <w:r>
-        <w:rPr>
-          <w:b/>
-          <w:color w:val="C45911" w:themeColor="accent2" w:themeShade="BF"/>
-        </w:rPr>
-        <w:t>xenserver</w:t>
-      </w:r>
-      <w:r>
-        <w:rPr>
-          <w:b/>
-          <w:color w:val="C45911" w:themeColor="accent2" w:themeShade="BF"/>
-        </w:rPr>
-        <w:t>-</w:t>
-      </w:r>
-      <w:r>
-        <w:rPr>
-          <w:b/>
-          <w:color w:val="C45911" w:themeColor="accent2" w:themeShade="BF"/>
-        </w:rPr>
-        <w:t>ubuntu-1</w:t>
-      </w:r>
-      <w:r>
-        <w:rPr>
-          <w:b/>
-          <w:color w:val="C45911" w:themeColor="accent2" w:themeShade="BF"/>
-        </w:rPr>
-        <w:t>8</w:t>
-      </w:r>
-      <w:r>
-        <w:rPr>
-          <w:b/>
-          <w:color w:val="C45911" w:themeColor="accent2" w:themeShade="BF"/>
-        </w:rPr>
-        <w:t>.04-</w:t>
-      </w:r>
-      <w:r>
-        <w:rPr>
-          <w:b/>
-          <w:color w:val="C45911" w:themeColor="accent2" w:themeShade="BF"/>
-        </w:rPr>
-        <w:t>neon</w:t>
-      </w:r>
-      <w:r>
-        <w:rPr>
-          <w:b/>
-          <w:color w:val="FF0000"/>
-          <w:highlight w:val="yellow"/>
-        </w:rPr>
-        <w:t xml:space="preserve"> </w:t>
-      </w:r>
-      <w:r>
-        <w:rPr>
-          <w:b/>
-          <w:color w:val="FF0000"/>
-          <w:highlight w:val="yellow"/>
-        </w:rPr>
-        <w:t>(this is important)</w:t>
-      </w:r>
-      <w:r>
-        <w:t xml:space="preserve"> </w:t>
-      </w:r>
-      <w:r>
-        <w:t>You’ll be using the console in XenCenter.</w:t>
-      </w:r>
-      <w:r>
-        <w:br/>
-      </w:r>
-    </w:p>
-    <w:p>
-      <w:pPr>
-        <w:pStyle w:val="ListParagraph"/>
-        <w:numPr>
-          <w:ilvl w:val="1"/>
-          <w:numId w:val="4"/>
-        </w:numPr>
-        <w:ind w:left="1080"/>
-      </w:pPr>
-      <w:r>
-        <w:t xml:space="preserve">After you </w:t>
-      </w:r>
-      <w:r>
-        <w:rPr>
-          <w:b/>
-          <w:color w:val="C45911" w:themeColor="accent2" w:themeShade="BF"/>
-        </w:rPr>
-        <w:t>finished installing Ubuntu</w:t>
-      </w:r>
-      <w:r>
-        <w:t xml:space="preserve">: </w:t>
-      </w:r>
-      <w:r>
-        <w:rPr>
-          <w:b/>
-          <w:color w:val="C45911" w:themeColor="accent2" w:themeShade="BF"/>
-        </w:rPr>
-        <w:t>r</w:t>
-      </w:r>
-      <w:r>
-        <w:rPr>
-          <w:b/>
-          <w:color w:val="C45911" w:themeColor="accent2" w:themeShade="BF"/>
-        </w:rPr>
-        <w:t>ight-click</w:t>
-      </w:r>
-      <w:r>
-        <w:rPr>
-          <w:color w:val="C45911" w:themeColor="accent2" w:themeShade="BF"/>
-        </w:rPr>
-        <w:t xml:space="preserve"> </w:t>
-      </w:r>
-      <w:r>
-        <w:t xml:space="preserve">on the VM in </w:t>
-      </w:r>
-      <w:r>
-        <w:t xml:space="preserve">XenCenter and </w:t>
-      </w:r>
-      <w:r>
-        <w:t xml:space="preserve">click </w:t>
-      </w:r>
-      <w:r>
-        <w:rPr>
-          <w:b/>
-          <w:color w:val="C45911" w:themeColor="accent2" w:themeShade="BF"/>
-        </w:rPr>
-        <w:t>Install XenServer Tools</w:t>
-      </w:r>
-      <w:r>
-        <w:t>.</w:t>
-      </w:r>
-      <w:r>
-        <w:t xml:space="preserve">  Y</w:t>
-      </w:r>
-      <w:r>
-        <w:t xml:space="preserve">ou may need to wait a </w:t>
-      </w:r>
-      <w:r>
-        <w:t>minute or two</w:t>
-      </w:r>
-      <w:r>
-        <w:t xml:space="preserve"> for the menu item to </w:t>
-      </w:r>
-      <w:r>
-        <w:t>show up</w:t>
-      </w:r>
-      <w:r>
-        <w:t>.</w:t>
-      </w:r>
-      <w:r>
-        <w:br/>
-      </w:r>
-    </w:p>
-    <w:p>
-      <w:pPr>
-        <w:pStyle w:val="ListParagraph"/>
-        <w:numPr>
-          <w:ilvl w:val="1"/>
-          <w:numId w:val="4"/>
-        </w:numPr>
-        <w:ind w:left="1080"/>
-      </w:pPr>
-      <w:r>
-        <w:t>Wait a minute or two for the tools driver to be mounted.</w:t>
-      </w:r>
-      <w:r>
-        <w:br/>
-      </w:r>
-    </w:p>
-    <w:p>
-      <w:pPr>
-        <w:pStyle w:val="ListParagraph"/>
-        <w:numPr>
-          <w:ilvl w:val="1"/>
-          <w:numId w:val="4"/>
-        </w:numPr>
-        <w:ind w:left="1080"/>
-      </w:pPr>
-      <w:r>
-        <w:t xml:space="preserve">SSH into the VM and </w:t>
-      </w:r>
-      <w:r>
-        <w:rPr>
-          <w:b/>
-          <w:color w:val="C45911" w:themeColor="accent2" w:themeShade="BF"/>
-        </w:rPr>
-        <w:t>m</w:t>
-      </w:r>
-      <w:r>
-        <w:rPr>
-          <w:b/>
-          <w:color w:val="C45911" w:themeColor="accent2" w:themeShade="BF"/>
-        </w:rPr>
-        <w:t>ount</w:t>
-      </w:r>
-      <w:r>
-        <w:rPr>
-          <w:color w:val="C45911" w:themeColor="accent2" w:themeShade="BF"/>
-        </w:rPr>
-        <w:t xml:space="preserve"> </w:t>
-      </w:r>
-      <w:r>
-        <w:t xml:space="preserve">the </w:t>
-      </w:r>
-      <w:r>
-        <w:t>tools DVD drive</w:t>
-      </w:r>
-      <w:r>
-        <w:t>:</w:t>
-      </w:r>
-      <w:r>
-        <w:br/>
-      </w:r>
-      <w:r>
-        <w:br/>
-      </w:r>
-      <w:proofErr w:type="spellStart"/>
-      <w:r>
-        <w:rPr>
-          <w:rFonts w:ascii="Courier New" w:hAnsi="Courier New" w:cs="Courier New"/>
-          <w:color w:val="538135" w:themeColor="accent6" w:themeShade="BF"/>
-          <w:sz w:val="18"/>
-          <w:szCs w:val="18"/>
-        </w:rPr>
-        <w:t>sudo</w:t>
-      </w:r>
-      <w:proofErr w:type="spellEnd"/>
-      <w:r>
-        <w:rPr>
-          <w:rFonts w:ascii="Courier New" w:hAnsi="Courier New" w:cs="Courier New"/>
-          <w:color w:val="538135" w:themeColor="accent6" w:themeShade="BF"/>
-          <w:sz w:val="18"/>
-          <w:szCs w:val="18"/>
-        </w:rPr>
-        <w:t xml:space="preserve"> </w:t>
-      </w:r>
-      <w:r>
-        <w:rPr>
-          <w:rFonts w:ascii="Courier New" w:hAnsi="Courier New" w:cs="Courier New"/>
-          <w:color w:val="538135" w:themeColor="accent6" w:themeShade="BF"/>
-          <w:sz w:val="18"/>
-          <w:szCs w:val="18"/>
-        </w:rPr>
-        <w:t>bash</w:t>
-      </w:r>
-      <w:r>
-        <w:rPr>
-          <w:rFonts w:ascii="Courier New" w:hAnsi="Courier New" w:cs="Courier New"/>
-          <w:color w:val="538135" w:themeColor="accent6" w:themeShade="BF"/>
-          <w:sz w:val="18"/>
-          <w:szCs w:val="18"/>
-        </w:rPr>
-        <w:br/>
-      </w:r>
-      <w:r>
-        <w:rPr>
-          <w:rFonts w:ascii="Courier New" w:hAnsi="Courier New" w:cs="Courier New"/>
-          <w:color w:val="538135" w:themeColor="accent6" w:themeShade="BF"/>
-          <w:sz w:val="18"/>
-          <w:szCs w:val="18"/>
-        </w:rPr>
-        <w:t xml:space="preserve">mount -o </w:t>
-      </w:r>
-      <w:proofErr w:type="spellStart"/>
-      <w:r>
-        <w:rPr>
-          <w:rFonts w:ascii="Courier New" w:hAnsi="Courier New" w:cs="Courier New"/>
-          <w:color w:val="538135" w:themeColor="accent6" w:themeShade="BF"/>
-          <w:sz w:val="18"/>
-          <w:szCs w:val="18"/>
-        </w:rPr>
-        <w:t>ro,exec</w:t>
-      </w:r>
-      <w:proofErr w:type="spellEnd"/>
-      <w:r>
-        <w:rPr>
-          <w:rFonts w:ascii="Courier New" w:hAnsi="Courier New" w:cs="Courier New"/>
-          <w:color w:val="538135" w:themeColor="accent6" w:themeShade="BF"/>
-          <w:sz w:val="18"/>
-          <w:szCs w:val="18"/>
-        </w:rPr>
-        <w:t xml:space="preserve"> /dev/sr0 /</w:t>
-      </w:r>
-      <w:proofErr w:type="spellStart"/>
-      <w:r>
-        <w:rPr>
-          <w:rFonts w:ascii="Courier New" w:hAnsi="Courier New" w:cs="Courier New"/>
-          <w:color w:val="538135" w:themeColor="accent6" w:themeShade="BF"/>
-          <w:sz w:val="18"/>
-          <w:szCs w:val="18"/>
-        </w:rPr>
-        <w:t>mnt</w:t>
-      </w:r>
-      <w:proofErr w:type="spellEnd"/>
-      <w:r>
-        <w:br/>
-      </w:r>
-      <w:r>
-        <w:br/>
-        <w:t xml:space="preserve">You may need to modify the </w:t>
-      </w:r>
-      <w:r>
-        <w:rPr>
-          <w:rFonts w:ascii="Courier New" w:hAnsi="Courier New" w:cs="Courier New"/>
-          <w:color w:val="538135" w:themeColor="accent6" w:themeShade="BF"/>
-          <w:sz w:val="18"/>
-          <w:szCs w:val="18"/>
-        </w:rPr>
-        <w:t>/dev/sr0</w:t>
-      </w:r>
-      <w:r>
-        <w:t xml:space="preserve"> path.  Execute </w:t>
-      </w:r>
-      <w:proofErr w:type="spellStart"/>
-      <w:r>
-        <w:rPr>
-          <w:rFonts w:ascii="Courier New" w:hAnsi="Courier New" w:cs="Courier New"/>
-          <w:color w:val="538135" w:themeColor="accent6" w:themeShade="BF"/>
-          <w:sz w:val="18"/>
-          <w:szCs w:val="18"/>
-        </w:rPr>
-        <w:t>blkid</w:t>
-      </w:r>
-      <w:proofErr w:type="spellEnd"/>
-      <w:r>
-        <w:rPr>
-          <w:color w:val="538135" w:themeColor="accent6" w:themeShade="BF"/>
-        </w:rPr>
-        <w:t xml:space="preserve"> </w:t>
-      </w:r>
-      <w:r>
-        <w:t>and use the device with the XenServer Tools label.</w:t>
-      </w:r>
-      <w:r>
-        <w:t xml:space="preserve">  You may need to wait a minute or two for the DVD to mount.</w:t>
-      </w:r>
-      <w:r>
-        <w:br/>
-      </w:r>
-    </w:p>
-    <w:p>
-      <w:pPr>
-        <w:pStyle w:val="ListParagraph"/>
-        <w:numPr>
-          <w:ilvl w:val="1"/>
-          <w:numId w:val="4"/>
-        </w:numPr>
-        <w:ind w:left="1080"/>
-      </w:pPr>
-      <w:r>
-        <w:rPr>
-          <w:b/>
-          <w:color w:val="C45911" w:themeColor="accent2" w:themeShade="BF"/>
-        </w:rPr>
-        <w:t>Install</w:t>
-      </w:r>
-      <w:r>
-        <w:rPr>
-          <w:color w:val="C45911" w:themeColor="accent2" w:themeShade="BF"/>
-        </w:rPr>
-        <w:t xml:space="preserve"> </w:t>
-      </w:r>
-      <w:r>
-        <w:t>the tools via</w:t>
-      </w:r>
-      <w:r>
-        <w:t xml:space="preserve"> and then reboot</w:t>
-      </w:r>
-      <w:r>
-        <w:t>:</w:t>
-      </w:r>
-      <w:r>
-        <w:br/>
-      </w:r>
-      <w:r>
-        <w:br/>
-      </w:r>
-      <w:r>
-        <w:rPr>
-          <w:rFonts w:ascii="Courier New" w:hAnsi="Courier New" w:cs="Courier New"/>
-          <w:color w:val="538135" w:themeColor="accent6" w:themeShade="BF"/>
-          <w:sz w:val="18"/>
-          <w:szCs w:val="18"/>
-        </w:rPr>
-        <w:t>/mnt/Linux/install.sh</w:t>
-      </w:r>
-      <w:r>
-        <w:rPr>
-          <w:rFonts w:ascii="Courier New" w:hAnsi="Courier New" w:cs="Courier New"/>
-          <w:color w:val="538135" w:themeColor="accent6" w:themeShade="BF"/>
-          <w:sz w:val="18"/>
-          <w:szCs w:val="18"/>
-        </w:rPr>
-        <w:br/>
-        <w:t>reboot</w:t>
-      </w:r>
-      <w:r>
-        <w:br/>
-      </w:r>
-    </w:p>
-    <w:p>
-      <w:pPr>
-        <w:pStyle w:val="ListParagraph"/>
-        <w:numPr>
-          <w:ilvl w:val="1"/>
-          <w:numId w:val="4"/>
-        </w:numPr>
-        <w:ind w:left="1080"/>
-      </w:pPr>
-      <w:r>
-        <w:rPr>
-          <w:b/>
-          <w:color w:val="C45911" w:themeColor="accent2" w:themeShade="BF"/>
-        </w:rPr>
-        <w:t>Login</w:t>
-      </w:r>
-      <w:r>
-        <w:rPr>
-          <w:color w:val="C45911" w:themeColor="accent2" w:themeShade="BF"/>
-        </w:rPr>
-        <w:t xml:space="preserve"> </w:t>
-      </w:r>
-      <w:r>
-        <w:t>back into the</w:t>
-      </w:r>
-      <w:r>
-        <w:t xml:space="preserve"> VM.</w:t>
-      </w:r>
-      <w:r>
-        <w:rPr>
-          <w:color w:val="C45911" w:themeColor="accent2" w:themeShade="BF"/>
-        </w:rPr>
-        <w:br/>
-      </w:r>
-    </w:p>
-    <w:p>
-      <w:pPr>
-        <w:pStyle w:val="ListParagraph"/>
-        <w:numPr>
-          <w:ilvl w:val="1"/>
-          <w:numId w:val="4"/>
-        </w:numPr>
-        <w:ind w:left="1080"/>
-      </w:pPr>
-      <w:r>
-        <w:rPr>
-          <w:b/>
-          <w:color w:val="C45911" w:themeColor="accent2" w:themeShade="BF"/>
-        </w:rPr>
-        <w:t>Eject</w:t>
-      </w:r>
-      <w:r>
-        <w:rPr>
-          <w:color w:val="C45911" w:themeColor="accent2" w:themeShade="BF"/>
-        </w:rPr>
-        <w:t xml:space="preserve"> </w:t>
-      </w:r>
-      <w:r>
-        <w:t xml:space="preserve">the </w:t>
-      </w:r>
-      <w:r>
-        <w:rPr>
-          <w:b/>
-          <w:color w:val="C45911" w:themeColor="accent2" w:themeShade="BF"/>
-        </w:rPr>
-        <w:t>DVD drive</w:t>
-      </w:r>
-      <w:r>
-        <w:rPr>
-          <w:color w:val="C45911" w:themeColor="accent2" w:themeShade="BF"/>
-        </w:rPr>
-        <w:t xml:space="preserve"> </w:t>
-      </w:r>
-      <w:r>
-        <w:t>in XenCenter (at the top</w:t>
-      </w:r>
-      <w:r>
-        <w:t>-right</w:t>
-      </w:r>
-      <w:r>
-        <w:t xml:space="preserve"> of the VMs storage tab)</w:t>
-      </w:r>
-      <w:r>
-        <w:t xml:space="preserve"> and shutdown the VM</w:t>
-      </w:r>
-      <w:r>
-        <w:t>:</w:t>
-      </w:r>
-      <w:r>
-        <w:br/>
-      </w:r>
-      <w:r>
-        <w:br/>
-      </w:r>
-      <w:r>
-        <w:rPr>
-          <w:rFonts w:ascii="Courier New" w:hAnsi="Courier New" w:cs="Courier New"/>
-          <w:color w:val="538135" w:themeColor="accent6" w:themeShade="BF"/>
-          <w:sz w:val="18"/>
-          <w:szCs w:val="18"/>
-        </w:rPr>
-        <w:t>rm -rf /var/lib/</w:t>
-      </w:r>
-      <w:proofErr w:type="spellStart"/>
-      <w:r>
-        <w:rPr>
-          <w:rFonts w:ascii="Courier New" w:hAnsi="Courier New" w:cs="Courier New"/>
-          <w:color w:val="538135" w:themeColor="accent6" w:themeShade="BF"/>
-          <w:sz w:val="18"/>
-          <w:szCs w:val="18"/>
-        </w:rPr>
-        <w:t>dhcp</w:t>
-      </w:r>
-      <w:proofErr w:type="spellEnd"/>
-      <w:r>
-        <w:rPr>
-          <w:rFonts w:ascii="Courier New" w:hAnsi="Courier New" w:cs="Courier New"/>
-          <w:color w:val="538135" w:themeColor="accent6" w:themeShade="BF"/>
-          <w:sz w:val="18"/>
-          <w:szCs w:val="18"/>
-        </w:rPr>
-        <w:t>/*</w:t>
-      </w:r>
-      <w:r>
-        <w:rPr>
-          <w:rFonts w:ascii="Courier New" w:hAnsi="Courier New" w:cs="Courier New"/>
-          <w:color w:val="538135" w:themeColor="accent6" w:themeShade="BF"/>
-          <w:sz w:val="18"/>
-          <w:szCs w:val="18"/>
-        </w:rPr>
-        <w:br/>
-        <w:t>shutdown -h now</w:t>
-      </w:r>
-      <w:r>
-        <w:br/>
-      </w:r>
-    </w:p>
-    <w:p>
-      <w:pPr>
-        <w:pStyle w:val="ListParagraph"/>
-        <w:numPr>
-          <w:ilvl w:val="1"/>
-          <w:numId w:val="4"/>
-        </w:numPr>
-        <w:ind w:left="1080"/>
-      </w:pPr>
-      <w:r>
-        <w:t xml:space="preserve">Right-click the VM and </w:t>
-      </w:r>
-      <w:r>
-        <w:rPr>
-          <w:b/>
-          <w:color w:val="C45911" w:themeColor="accent2" w:themeShade="BF"/>
-        </w:rPr>
-        <w:t>Convert to Template</w:t>
-      </w:r>
-      <w:r>
-        <w:t>.</w:t>
-      </w:r>
-      <w:r>
-        <w:br/>
-      </w:r>
-    </w:p>
-    <w:p>
-      <w:pPr>
-        <w:pStyle w:val="ListParagraph"/>
-        <w:numPr>
-          <w:ilvl w:val="1"/>
-          <w:numId w:val="4"/>
-        </w:numPr>
-        <w:ind w:left="1080"/>
-      </w:pPr>
-      <w:r>
-        <w:t xml:space="preserve">Right-click on the </w:t>
-      </w:r>
-      <w:r>
-        <w:t>template</w:t>
-      </w:r>
-      <w:r>
-        <w:t xml:space="preserve"> and select </w:t>
-      </w:r>
-      <w:r>
-        <w:rPr>
-          <w:b/>
-          <w:color w:val="C45911" w:themeColor="accent2" w:themeShade="BF"/>
-        </w:rPr>
-        <w:t>Export</w:t>
-      </w:r>
-      <w:r>
-        <w:rPr>
-          <w:b/>
-          <w:color w:val="C45911" w:themeColor="accent2" w:themeShade="BF"/>
-        </w:rPr>
-        <w:t xml:space="preserve"> to file</w:t>
-      </w:r>
-      <w:r>
-        <w:rPr>
-          <w:b/>
-          <w:color w:val="C45911" w:themeColor="accent2" w:themeShade="BF"/>
-        </w:rPr>
-        <w:t>…</w:t>
-      </w:r>
-      <w:r>
-        <w:t xml:space="preserve">  </w:t>
-      </w:r>
-      <w:r>
-        <w:t>Save</w:t>
-      </w:r>
-      <w:r>
-        <w:t xml:space="preserve"> the file</w:t>
-      </w:r>
-      <w:r>
-        <w:t xml:space="preserve"> as</w:t>
-      </w:r>
-      <w:r>
-        <w:t xml:space="preserve"> </w:t>
-      </w:r>
-      <w:r>
-        <w:rPr>
-          <w:b/>
-          <w:color w:val="C45911" w:themeColor="accent2" w:themeShade="BF"/>
-        </w:rPr>
-        <w:t>xenserver</w:t>
-      </w:r>
-      <w:r>
-        <w:rPr>
-          <w:b/>
-          <w:color w:val="C45911" w:themeColor="accent2" w:themeShade="BF"/>
-        </w:rPr>
-        <w:t>-</w:t>
-      </w:r>
-      <w:r>
-        <w:rPr>
-          <w:b/>
-          <w:color w:val="C45911" w:themeColor="accent2" w:themeShade="BF"/>
-        </w:rPr>
-        <w:t>ubuntu-1</w:t>
-      </w:r>
-      <w:r>
-        <w:rPr>
-          <w:b/>
-          <w:color w:val="C45911" w:themeColor="accent2" w:themeShade="BF"/>
-        </w:rPr>
-        <w:t>8</w:t>
-      </w:r>
-      <w:r>
-        <w:rPr>
-          <w:b/>
-          <w:color w:val="C45911" w:themeColor="accent2" w:themeShade="BF"/>
-        </w:rPr>
-        <w:t>.</w:t>
-      </w:r>
-      <w:r>
-        <w:rPr>
-          <w:b/>
-          <w:color w:val="C45911" w:themeColor="accent2" w:themeShade="BF"/>
-        </w:rPr>
-        <w:t>04.#</w:t>
-      </w:r>
-      <w:r>
-        <w:rPr>
-          <w:b/>
-          <w:color w:val="C45911" w:themeColor="accent2" w:themeShade="BF"/>
-        </w:rPr>
-        <w:t>.xva</w:t>
-      </w:r>
-      <w:r>
-        <w:rPr>
-          <w:color w:val="C45911" w:themeColor="accent2" w:themeShade="BF"/>
-        </w:rPr>
-        <w:t xml:space="preserve"> </w:t>
-      </w:r>
-      <w:r>
-        <w:t xml:space="preserve">where </w:t>
-      </w:r>
-      <w:r>
-        <w:rPr>
-          <w:b/>
-          <w:color w:val="C45911" w:themeColor="accent2" w:themeShade="BF"/>
-        </w:rPr>
-        <w:t>#</w:t>
-      </w:r>
-      <w:r>
-        <w:t xml:space="preserve"> is the revision, set the </w:t>
-      </w:r>
-      <w:r>
-        <w:rPr>
-          <w:b/>
-          <w:color w:val="C45911" w:themeColor="accent2" w:themeShade="BF"/>
-        </w:rPr>
-        <w:t>format to XVA</w:t>
-      </w:r>
-      <w:r>
-        <w:rPr>
-          <w:color w:val="C45911" w:themeColor="accent2" w:themeShade="BF"/>
-        </w:rPr>
-        <w:t xml:space="preserve"> </w:t>
-      </w:r>
-      <w:r>
-        <w:t>and then export to a local file</w:t>
-      </w:r>
-      <w:r>
-        <w:t>.</w:t>
-      </w:r>
-      <w:r>
-        <w:br/>
-      </w:r>
-    </w:p>
-    <w:p>
-      <w:pPr>
-        <w:pStyle w:val="ListParagraph"/>
-        <w:numPr>
-          <w:ilvl w:val="1"/>
-          <w:numId w:val="4"/>
-        </w:numPr>
-        <w:ind w:left="1080"/>
-      </w:pPr>
-      <w:r>
-        <w:t xml:space="preserve">GZIP compress the </w:t>
-      </w:r>
-      <w:r>
-        <w:t xml:space="preserve">file and create a latest version if this is the </w:t>
-      </w:r>
-      <w:r>
-        <w:t>latest</w:t>
-      </w:r>
-      <w:r>
-        <w:t xml:space="preserve">.  Note that we’re going to </w:t>
-      </w:r>
-      <w:r>
-        <w:t>rename the file to remove</w:t>
-      </w:r>
-      <w:r>
-        <w:t xml:space="preserve"> the </w:t>
-      </w:r>
-      <w:r>
-        <w:rPr>
-          <w:b/>
-          <w:color w:val="C45911" w:themeColor="accent2" w:themeShade="BF"/>
-        </w:rPr>
-        <w:t>.</w:t>
-      </w:r>
-      <w:proofErr w:type="spellStart"/>
-      <w:r>
-        <w:rPr>
-          <w:b/>
-          <w:color w:val="C45911" w:themeColor="accent2" w:themeShade="BF"/>
-        </w:rPr>
-        <w:t>gz</w:t>
-      </w:r>
-      <w:proofErr w:type="spellEnd"/>
-      <w:r>
-        <w:rPr>
-          <w:color w:val="C45911" w:themeColor="accent2" w:themeShade="BF"/>
-        </w:rPr>
-        <w:t xml:space="preserve"> </w:t>
-      </w:r>
-      <w:r>
-        <w:t xml:space="preserve">file type </w:t>
-      </w:r>
-      <w:r>
-        <w:t>after</w:t>
-      </w:r>
-      <w:r>
-        <w:t xml:space="preserve"> uploading to AWS</w:t>
-      </w:r>
-      <w:r>
-        <w:t>:</w:t>
-      </w:r>
-      <w:r>
-        <w:br/>
-      </w:r>
-      <w:r>
-        <w:br/>
-      </w:r>
-      <w:proofErr w:type="spellStart"/>
-      <w:r>
-        <w:rPr>
-          <w:rFonts w:ascii="Courier New" w:hAnsi="Courier New" w:cs="Courier New"/>
-          <w:color w:val="538135" w:themeColor="accent6" w:themeShade="BF"/>
-          <w:sz w:val="18"/>
-          <w:szCs w:val="18"/>
-        </w:rPr>
-        <w:t>gzi</w:t>
-      </w:r>
-      <w:r>
-        <w:rPr>
-          <w:rFonts w:ascii="Courier New" w:hAnsi="Courier New" w:cs="Courier New"/>
-          <w:color w:val="538135" w:themeColor="accent6" w:themeShade="BF"/>
-          <w:sz w:val="18"/>
-          <w:szCs w:val="18"/>
-        </w:rPr>
-        <w:t>p</w:t>
-      </w:r>
-      <w:proofErr w:type="spellEnd"/>
-      <w:r>
-        <w:rPr>
-          <w:rFonts w:ascii="Courier New" w:hAnsi="Courier New" w:cs="Courier New"/>
-          <w:color w:val="538135" w:themeColor="accent6" w:themeShade="BF"/>
-          <w:sz w:val="18"/>
-          <w:szCs w:val="18"/>
-        </w:rPr>
-        <w:t xml:space="preserve"> </w:t>
-      </w:r>
-      <w:r>
-        <w:rPr>
-          <w:rFonts w:ascii="Courier New" w:hAnsi="Courier New" w:cs="Courier New"/>
-          <w:color w:val="538135" w:themeColor="accent6" w:themeShade="BF"/>
-          <w:sz w:val="18"/>
-          <w:szCs w:val="18"/>
-        </w:rPr>
-        <w:t>--</w:t>
-      </w:r>
-      <w:r>
-        <w:rPr>
-          <w:rFonts w:ascii="Courier New" w:hAnsi="Courier New" w:cs="Courier New"/>
-          <w:color w:val="538135" w:themeColor="accent6" w:themeShade="BF"/>
-          <w:sz w:val="18"/>
-          <w:szCs w:val="18"/>
-        </w:rPr>
-        <w:t xml:space="preserve">best </w:t>
-      </w:r>
-      <w:r>
-        <w:rPr>
-          <w:rFonts w:ascii="Courier New" w:hAnsi="Courier New" w:cs="Courier New"/>
-          <w:color w:val="538135" w:themeColor="accent6" w:themeShade="BF"/>
-          <w:sz w:val="18"/>
-          <w:szCs w:val="18"/>
-        </w:rPr>
-        <w:t>xenserver</w:t>
-      </w:r>
-      <w:r>
-        <w:rPr>
-          <w:rFonts w:ascii="Courier New" w:hAnsi="Courier New" w:cs="Courier New"/>
-          <w:color w:val="538135" w:themeColor="accent6" w:themeShade="BF"/>
-          <w:sz w:val="18"/>
-          <w:szCs w:val="18"/>
-        </w:rPr>
-        <w:t>-</w:t>
-      </w:r>
-      <w:r>
-        <w:rPr>
-          <w:rFonts w:ascii="Courier New" w:hAnsi="Courier New" w:cs="Courier New"/>
-          <w:color w:val="538135" w:themeColor="accent6" w:themeShade="BF"/>
-          <w:sz w:val="18"/>
-          <w:szCs w:val="18"/>
-        </w:rPr>
-        <w:t>ubuntu-1</w:t>
-      </w:r>
-      <w:r>
-        <w:rPr>
-          <w:rFonts w:ascii="Courier New" w:hAnsi="Courier New" w:cs="Courier New"/>
-          <w:color w:val="538135" w:themeColor="accent6" w:themeShade="BF"/>
-          <w:sz w:val="18"/>
-          <w:szCs w:val="18"/>
-        </w:rPr>
-        <w:t>8</w:t>
-      </w:r>
-      <w:r>
-        <w:rPr>
-          <w:rFonts w:ascii="Courier New" w:hAnsi="Courier New" w:cs="Courier New"/>
-          <w:color w:val="538135" w:themeColor="accent6" w:themeShade="BF"/>
-          <w:sz w:val="18"/>
-          <w:szCs w:val="18"/>
-        </w:rPr>
-        <w:t>.04.</w:t>
-      </w:r>
-      <w:r>
-        <w:rPr>
-          <w:rFonts w:ascii="Courier New" w:hAnsi="Courier New" w:cs="Courier New"/>
-          <w:color w:val="538135" w:themeColor="accent6" w:themeShade="BF"/>
-          <w:sz w:val="18"/>
-          <w:szCs w:val="18"/>
-        </w:rPr>
-        <w:t>#</w:t>
-      </w:r>
-      <w:r>
-        <w:rPr>
-          <w:rFonts w:ascii="Courier New" w:hAnsi="Courier New" w:cs="Courier New"/>
-          <w:color w:val="538135" w:themeColor="accent6" w:themeShade="BF"/>
-          <w:sz w:val="18"/>
-          <w:szCs w:val="18"/>
-        </w:rPr>
-        <w:t>.xva</w:t>
-      </w:r>
-      <w:r>
-        <w:rPr>
-          <w:rFonts w:ascii="Courier New" w:hAnsi="Courier New" w:cs="Courier New"/>
-          <w:color w:val="538135" w:themeColor="accent6" w:themeShade="BF"/>
-          <w:sz w:val="18"/>
-          <w:szCs w:val="18"/>
-        </w:rPr>
-        <w:br/>
-      </w:r>
-    </w:p>
-    <w:p>
-      <w:pPr>
-        <w:pStyle w:val="ListParagraph"/>
-        <w:numPr>
-          <w:ilvl w:val="1"/>
-          <w:numId w:val="4"/>
-        </w:numPr>
-        <w:ind w:left="1080"/>
-      </w:pPr>
-      <w:r>
-        <w:t>If this is the latest Ubuntu image, restart and log back into the VM and then run:</w:t>
-      </w:r>
-      <w:r>
-        <w:br/>
-      </w:r>
-      <w:r>
-        <w:br/>
-      </w:r>
-      <w:proofErr w:type="spellStart"/>
-      <w:r>
-        <w:rPr>
-          <w:rFonts w:ascii="Courier New" w:hAnsi="Courier New" w:cs="Courier New"/>
-          <w:color w:val="538135" w:themeColor="accent6" w:themeShade="BF"/>
-          <w:sz w:val="18"/>
-          <w:szCs w:val="18"/>
-        </w:rPr>
-        <w:t>sudo</w:t>
-      </w:r>
-      <w:proofErr w:type="spellEnd"/>
-      <w:r>
-        <w:rPr>
-          <w:rFonts w:ascii="Courier New" w:hAnsi="Courier New" w:cs="Courier New"/>
-          <w:color w:val="538135" w:themeColor="accent6" w:themeShade="BF"/>
-          <w:sz w:val="18"/>
-          <w:szCs w:val="18"/>
-        </w:rPr>
-        <w:t xml:space="preserve"> bash</w:t>
-      </w:r>
-      <w:r>
-        <w:rPr>
-          <w:rFonts w:ascii="Courier New" w:hAnsi="Courier New" w:cs="Courier New"/>
-          <w:color w:val="538135" w:themeColor="accent6" w:themeShade="BF"/>
-          <w:sz w:val="18"/>
-          <w:szCs w:val="18"/>
-        </w:rPr>
-        <w:br/>
-      </w:r>
-      <w:r>
-        <w:rPr>
-          <w:rFonts w:ascii="Courier New" w:hAnsi="Courier New" w:cs="Courier New"/>
-          <w:color w:val="538135" w:themeColor="accent6" w:themeShade="BF"/>
-          <w:sz w:val="18"/>
-          <w:szCs w:val="18"/>
-        </w:rPr>
-        <w:t>apt-get update</w:t>
-      </w:r>
-      <w:r>
-        <w:rPr>
-          <w:rFonts w:ascii="Courier New" w:hAnsi="Courier New" w:cs="Courier New"/>
-          <w:color w:val="538135" w:themeColor="accent6" w:themeShade="BF"/>
-          <w:sz w:val="18"/>
-          <w:szCs w:val="18"/>
-        </w:rPr>
-        <w:br/>
-      </w:r>
-      <w:r>
-        <w:rPr>
-          <w:rFonts w:ascii="Courier New" w:hAnsi="Courier New" w:cs="Courier New"/>
-          <w:color w:val="538135" w:themeColor="accent6" w:themeShade="BF"/>
-          <w:sz w:val="18"/>
-          <w:szCs w:val="18"/>
-        </w:rPr>
-        <w:lastRenderedPageBreak/>
-        <w:t xml:space="preserve">apt-get </w:t>
-      </w:r>
-      <w:proofErr w:type="spellStart"/>
-      <w:r>
-        <w:rPr>
-          <w:rFonts w:ascii="Courier New" w:hAnsi="Courier New" w:cs="Courier New"/>
-          <w:color w:val="538135" w:themeColor="accent6" w:themeShade="BF"/>
-          <w:sz w:val="18"/>
-          <w:szCs w:val="18"/>
-        </w:rPr>
-        <w:t>dist</w:t>
-      </w:r>
-      <w:proofErr w:type="spellEnd"/>
-      <w:r>
-        <w:rPr>
-          <w:rFonts w:ascii="Courier New" w:hAnsi="Courier New" w:cs="Courier New"/>
-          <w:color w:val="538135" w:themeColor="accent6" w:themeShade="BF"/>
-          <w:sz w:val="18"/>
-          <w:szCs w:val="18"/>
-        </w:rPr>
-        <w:t>-upgrade -</w:t>
-      </w:r>
-      <w:proofErr w:type="spellStart"/>
-      <w:r>
-        <w:rPr>
-          <w:rFonts w:ascii="Courier New" w:hAnsi="Courier New" w:cs="Courier New"/>
-          <w:color w:val="538135" w:themeColor="accent6" w:themeShade="BF"/>
-          <w:sz w:val="18"/>
-          <w:szCs w:val="18"/>
-        </w:rPr>
-        <w:t>yq</w:t>
-      </w:r>
-      <w:proofErr w:type="spellEnd"/>
-      <w:r>
-        <w:rPr>
-          <w:rFonts w:ascii="Courier New" w:hAnsi="Courier New" w:cs="Courier New"/>
-          <w:color w:val="538135" w:themeColor="accent6" w:themeShade="BF"/>
-          <w:sz w:val="18"/>
-          <w:szCs w:val="18"/>
-        </w:rPr>
-        <w:br/>
-        <w:t>rm -rf /var/lib/</w:t>
-      </w:r>
-      <w:proofErr w:type="spellStart"/>
-      <w:r>
-        <w:rPr>
-          <w:rFonts w:ascii="Courier New" w:hAnsi="Courier New" w:cs="Courier New"/>
-          <w:color w:val="538135" w:themeColor="accent6" w:themeShade="BF"/>
-          <w:sz w:val="18"/>
-          <w:szCs w:val="18"/>
-        </w:rPr>
-        <w:t>dhcp</w:t>
-      </w:r>
-      <w:proofErr w:type="spellEnd"/>
-      <w:r>
-        <w:rPr>
-          <w:rFonts w:ascii="Courier New" w:hAnsi="Courier New" w:cs="Courier New"/>
-          <w:color w:val="538135" w:themeColor="accent6" w:themeShade="BF"/>
-          <w:sz w:val="18"/>
-          <w:szCs w:val="18"/>
-        </w:rPr>
-        <w:t>/*</w:t>
-      </w:r>
-      <w:r>
-        <w:rPr>
-          <w:rFonts w:ascii="Courier New" w:hAnsi="Courier New" w:cs="Courier New"/>
-          <w:color w:val="538135" w:themeColor="accent6" w:themeShade="BF"/>
-          <w:sz w:val="18"/>
-          <w:szCs w:val="18"/>
-        </w:rPr>
-        <w:br/>
-        <w:t>shutdown -h now</w:t>
-      </w:r>
-      <w:r>
-        <w:br/>
-      </w:r>
-      <w:r>
-        <w:br/>
-      </w:r>
-      <w:r>
-        <w:t>After the</w:t>
-      </w:r>
-      <w:r>
-        <w:t xml:space="preserve"> VM </w:t>
-      </w:r>
-      <w:r>
-        <w:t xml:space="preserve">has down, </w:t>
-      </w:r>
-      <w:r>
-        <w:t xml:space="preserve">export it to </w:t>
-      </w:r>
-      <w:r>
-        <w:rPr>
-          <w:b/>
-          <w:color w:val="C45911" w:themeColor="accent2" w:themeShade="BF"/>
-        </w:rPr>
-        <w:t>xenserver</w:t>
-      </w:r>
-      <w:r>
-        <w:rPr>
-          <w:b/>
-          <w:color w:val="C45911" w:themeColor="accent2" w:themeShade="BF"/>
-        </w:rPr>
-        <w:t>-</w:t>
-      </w:r>
-      <w:r>
-        <w:rPr>
-          <w:b/>
-          <w:color w:val="C45911" w:themeColor="accent2" w:themeShade="BF"/>
-        </w:rPr>
-        <w:t>ubuntu-1</w:t>
-      </w:r>
-      <w:r>
-        <w:rPr>
-          <w:b/>
-          <w:color w:val="C45911" w:themeColor="accent2" w:themeShade="BF"/>
-        </w:rPr>
-        <w:t>8</w:t>
-      </w:r>
-      <w:r>
-        <w:rPr>
-          <w:b/>
-          <w:color w:val="C45911" w:themeColor="accent2" w:themeShade="BF"/>
-        </w:rPr>
-        <w:t>.</w:t>
-      </w:r>
-      <w:r>
-        <w:rPr>
-          <w:b/>
-          <w:color w:val="C45911" w:themeColor="accent2" w:themeShade="BF"/>
-        </w:rPr>
-        <w:t>04.latest</w:t>
-      </w:r>
-      <w:r>
-        <w:rPr>
-          <w:b/>
-          <w:color w:val="C45911" w:themeColor="accent2" w:themeShade="BF"/>
-        </w:rPr>
-        <w:t>.xva</w:t>
-      </w:r>
-      <w:r>
-        <w:rPr>
-          <w:color w:val="C45911" w:themeColor="accent2" w:themeShade="BF"/>
-        </w:rPr>
-        <w:t xml:space="preserve"> </w:t>
-      </w:r>
-      <w:r>
-        <w:t>and then GZIP it</w:t>
-      </w:r>
-      <w:r>
-        <w:t xml:space="preserve"> </w:t>
-      </w:r>
-      <w:r>
-        <w:t>like</w:t>
-      </w:r>
-      <w:r>
-        <w:t>:</w:t>
-      </w:r>
-      <w:r>
-        <w:br/>
-      </w:r>
-      <w:r>
-        <w:br/>
-      </w:r>
-      <w:proofErr w:type="spellStart"/>
-      <w:r>
-        <w:rPr>
-          <w:rFonts w:ascii="Courier New" w:hAnsi="Courier New" w:cs="Courier New"/>
-          <w:color w:val="538135" w:themeColor="accent6" w:themeShade="BF"/>
-          <w:sz w:val="18"/>
-          <w:szCs w:val="18"/>
-        </w:rPr>
-        <w:t>gzi</w:t>
-      </w:r>
-      <w:r>
-        <w:rPr>
-          <w:rFonts w:ascii="Courier New" w:hAnsi="Courier New" w:cs="Courier New"/>
-          <w:color w:val="538135" w:themeColor="accent6" w:themeShade="BF"/>
-          <w:sz w:val="18"/>
-          <w:szCs w:val="18"/>
-        </w:rPr>
-        <w:t>p</w:t>
-      </w:r>
-      <w:proofErr w:type="spellEnd"/>
-      <w:r>
-        <w:rPr>
-          <w:rFonts w:ascii="Courier New" w:hAnsi="Courier New" w:cs="Courier New"/>
-          <w:color w:val="538135" w:themeColor="accent6" w:themeShade="BF"/>
-          <w:sz w:val="18"/>
-          <w:szCs w:val="18"/>
-        </w:rPr>
-        <w:t xml:space="preserve"> </w:t>
-      </w:r>
-      <w:r>
-        <w:rPr>
-          <w:rFonts w:ascii="Courier New" w:hAnsi="Courier New" w:cs="Courier New"/>
-          <w:color w:val="538135" w:themeColor="accent6" w:themeShade="BF"/>
-          <w:sz w:val="18"/>
-          <w:szCs w:val="18"/>
-        </w:rPr>
-        <w:t>--</w:t>
-      </w:r>
-      <w:r>
-        <w:rPr>
-          <w:rFonts w:ascii="Courier New" w:hAnsi="Courier New" w:cs="Courier New"/>
-          <w:color w:val="538135" w:themeColor="accent6" w:themeShade="BF"/>
-          <w:sz w:val="18"/>
-          <w:szCs w:val="18"/>
-        </w:rPr>
-        <w:t xml:space="preserve">best </w:t>
-      </w:r>
-      <w:r>
-        <w:rPr>
-          <w:rFonts w:ascii="Courier New" w:hAnsi="Courier New" w:cs="Courier New"/>
-          <w:color w:val="538135" w:themeColor="accent6" w:themeShade="BF"/>
-          <w:sz w:val="18"/>
-          <w:szCs w:val="18"/>
-        </w:rPr>
-        <w:t>xenserver</w:t>
-      </w:r>
-      <w:r>
-        <w:rPr>
-          <w:rFonts w:ascii="Courier New" w:hAnsi="Courier New" w:cs="Courier New"/>
-          <w:color w:val="538135" w:themeColor="accent6" w:themeShade="BF"/>
-          <w:sz w:val="18"/>
-          <w:szCs w:val="18"/>
-        </w:rPr>
-        <w:t>-</w:t>
-      </w:r>
-      <w:r>
-        <w:rPr>
-          <w:rFonts w:ascii="Courier New" w:hAnsi="Courier New" w:cs="Courier New"/>
-          <w:color w:val="538135" w:themeColor="accent6" w:themeShade="BF"/>
-          <w:sz w:val="18"/>
-          <w:szCs w:val="18"/>
-        </w:rPr>
-        <w:t>ubuntu</w:t>
-      </w:r>
-      <w:r>
-        <w:rPr>
-          <w:rFonts w:ascii="Courier New" w:hAnsi="Courier New" w:cs="Courier New"/>
-          <w:color w:val="538135" w:themeColor="accent6" w:themeShade="BF"/>
-          <w:sz w:val="18"/>
-          <w:szCs w:val="18"/>
-        </w:rPr>
-        <w:t>-1</w:t>
-      </w:r>
-      <w:r>
-        <w:rPr>
-          <w:rFonts w:ascii="Courier New" w:hAnsi="Courier New" w:cs="Courier New"/>
-          <w:color w:val="538135" w:themeColor="accent6" w:themeShade="BF"/>
-          <w:sz w:val="18"/>
-          <w:szCs w:val="18"/>
-        </w:rPr>
-        <w:t>8</w:t>
-      </w:r>
-      <w:r>
-        <w:rPr>
-          <w:rFonts w:ascii="Courier New" w:hAnsi="Courier New" w:cs="Courier New"/>
-          <w:color w:val="538135" w:themeColor="accent6" w:themeShade="BF"/>
-          <w:sz w:val="18"/>
-          <w:szCs w:val="18"/>
-        </w:rPr>
-        <w:t>.04.latest</w:t>
-      </w:r>
-      <w:r>
-        <w:rPr>
-          <w:rFonts w:ascii="Courier New" w:hAnsi="Courier New" w:cs="Courier New"/>
-          <w:color w:val="538135" w:themeColor="accent6" w:themeShade="BF"/>
-          <w:sz w:val="18"/>
-          <w:szCs w:val="18"/>
-        </w:rPr>
-        <w:t>.xva</w:t>
-      </w:r>
-      <w:r>
-        <w:br/>
-      </w:r>
-    </w:p>
-    <w:p>
-      <w:pPr>
-        <w:pStyle w:val="ListParagraph"/>
-        <w:numPr>
-          <w:ilvl w:val="0"/>
-          <w:numId w:val="3"/>
-        </w:numPr>
-        <w:ind w:left="1080"/>
-      </w:pPr>
-      <w:r>
-        <w:t>Manually upload the f</w:t>
-      </w:r>
-      <w:r>
-        <w:t>iles to S3 setting metadata to:</w:t>
-      </w:r>
-      <w:r>
-        <w:br/>
-      </w:r>
-      <w:r>
-        <w:br/>
-      </w:r>
-      <w:r>
-        <w:rPr>
-          <w:b/>
-          <w:color w:val="C45911" w:themeColor="accent2" w:themeShade="BF"/>
-        </w:rPr>
-        <w:t>S3</w:t>
-      </w:r>
-      <w:r>
-        <w:rPr>
-          <w:color w:val="C45911" w:themeColor="accent2" w:themeShade="BF"/>
-        </w:rPr>
-        <w:t xml:space="preserve"> </w:t>
-      </w:r>
-      <w:r>
-        <w:t xml:space="preserve">at </w:t>
-      </w:r>
-      <w:hyperlink r:id="rId9" w:history="1">
-        <w:r>
-          <w:rPr>
-            <w:rStyle w:val="Hyperlink"/>
-          </w:rPr>
-          <w:t>https://s3.amazonaws.com/neonforge/kube/*</w:t>
-        </w:r>
-      </w:hyperlink>
-      <w:r>
-        <w:t xml:space="preserve"> </w:t>
-      </w:r>
-      <w:r>
-        <w:br/>
-      </w:r>
-      <w:r>
-        <w:br/>
-      </w:r>
-      <w:r>
-        <w:t>Be sure to</w:t>
-      </w:r>
-      <w:r>
-        <w:t>:</w:t>
-      </w:r>
-      <w:r>
-        <w:rPr>
-          <w:b/>
-          <w:color w:val="FF0000"/>
-        </w:rPr>
-        <w:t xml:space="preserve"> </w:t>
-      </w:r>
-      <w:r>
-        <w:rPr>
-          <w:b/>
-          <w:color w:val="FF0000"/>
-          <w:highlight w:val="yellow"/>
-        </w:rPr>
-        <w:t>R</w:t>
-      </w:r>
-      <w:r>
-        <w:rPr>
-          <w:b/>
-          <w:color w:val="FF0000"/>
-          <w:highlight w:val="yellow"/>
-        </w:rPr>
-        <w:t>emove the .</w:t>
-      </w:r>
-      <w:proofErr w:type="spellStart"/>
-      <w:r>
-        <w:rPr>
-          <w:b/>
-          <w:color w:val="FF0000"/>
-          <w:highlight w:val="yellow"/>
-        </w:rPr>
-        <w:t>gz</w:t>
-      </w:r>
-      <w:proofErr w:type="spellEnd"/>
-      <w:r>
-        <w:rPr>
-          <w:b/>
-          <w:color w:val="FF0000"/>
-          <w:highlight w:val="yellow"/>
-        </w:rPr>
-        <w:t xml:space="preserve"> extension.</w:t>
-      </w:r>
-      <w:r>
-        <w:rPr>
-          <w:b/>
-          <w:color w:val="FF0000"/>
-          <w:highlight w:val="yellow"/>
-        </w:rPr>
-        <w:br/>
-      </w:r>
-      <w:r>
-        <w:t>Be sure to</w:t>
-      </w:r>
-      <w:r>
-        <w:t>:</w:t>
-      </w:r>
-      <w:r>
-        <w:rPr>
-          <w:b/>
-          <w:color w:val="FF0000"/>
-        </w:rPr>
-        <w:t xml:space="preserve"> </w:t>
-      </w:r>
-      <w:r>
-        <w:rPr>
-          <w:b/>
-          <w:color w:val="FF0000"/>
-          <w:highlight w:val="yellow"/>
-        </w:rPr>
-        <w:t>A</w:t>
-      </w:r>
-      <w:r>
-        <w:rPr>
-          <w:b/>
-          <w:color w:val="FF0000"/>
-          <w:highlight w:val="yellow"/>
-        </w:rPr>
-        <w:t xml:space="preserve">dd </w:t>
-      </w:r>
-      <w:r>
-        <w:rPr>
-          <w:b/>
-          <w:color w:val="FF0000"/>
-          <w:highlight w:val="yellow"/>
-        </w:rPr>
-        <w:t xml:space="preserve">AWS metadata: Content-Encoding = </w:t>
-      </w:r>
-      <w:proofErr w:type="spellStart"/>
-      <w:r>
-        <w:rPr>
-          <w:b/>
-          <w:color w:val="FF0000"/>
-          <w:highlight w:val="yellow"/>
-        </w:rPr>
-        <w:t>gzip</w:t>
-      </w:r>
-      <w:proofErr w:type="spellEnd"/>
-      <w:r>
-        <w:rPr>
-          <w:b/>
-          <w:color w:val="FF0000"/>
-          <w:highlight w:val="yellow"/>
-        </w:rPr>
-        <w:br/>
-      </w:r>
-      <w:r>
-        <w:t>Be sure to</w:t>
-      </w:r>
-      <w:r>
-        <w:t xml:space="preserve">: </w:t>
-      </w:r>
-      <w:r>
-        <w:rPr>
-          <w:b/>
-          <w:color w:val="FF0000"/>
-          <w:highlight w:val="yellow"/>
-        </w:rPr>
-        <w:t>M</w:t>
-      </w:r>
-      <w:r>
-        <w:rPr>
-          <w:b/>
-          <w:color w:val="FF0000"/>
-          <w:highlight w:val="yellow"/>
-        </w:rPr>
-        <w:t xml:space="preserve">ake these files </w:t>
-      </w:r>
-      <w:r>
-        <w:rPr>
-          <w:b/>
-          <w:color w:val="FF0000"/>
-          <w:highlight w:val="yellow"/>
-          <w:u w:val="single"/>
-        </w:rPr>
-        <w:t>public on AWS!</w:t>
-      </w:r>
-      <w:r>
-        <w:br/>
       </w:r>
     </w:p>
     <w:sectPr>

</xml_diff>